<commit_message>
Avance del script integradora
</commit_message>
<xml_diff>
--- a/Documents/Documentacion/Script Administracion de Proyectos.docx
+++ b/Documents/Documentacion/Script Administracion de Proyectos.docx
@@ -2,6 +2,12 @@
 <file path=word/document.xml><?xml version="1.0" encoding="utf-8"?>
 <w:document xmlns:wpc="http://schemas.microsoft.com/office/word/2010/wordprocessingCanvas" xmlns:mc="http://schemas.openxmlformats.org/markup-compatibility/2006" xmlns:o="urn:schemas-microsoft-com:office:office" xmlns:r="http://schemas.openxmlformats.org/officeDocument/2006/relationships" xmlns:m="http://schemas.openxmlformats.org/officeDocument/2006/math" xmlns:v="urn:schemas-microsoft-com:vml" xmlns:wp14="http://schemas.microsoft.com/office/word/2010/wordprocessingDrawing" xmlns:wp="http://schemas.openxmlformats.org/drawingml/2006/wordprocessingDrawing" xmlns:w10="urn:schemas-microsoft-com:office:word" xmlns:w="http://schemas.openxmlformats.org/wordprocessingml/2006/main" xmlns:w14="http://schemas.microsoft.com/office/word/2010/wordml" xmlns:w15="http://schemas.microsoft.com/office/word/2012/wordml" xmlns:wpg="http://schemas.microsoft.com/office/word/2010/wordprocessingGroup" xmlns:wpi="http://schemas.microsoft.com/office/word/2010/wordprocessingInk" xmlns:wne="http://schemas.microsoft.com/office/word/2006/wordml" xmlns:wps="http://schemas.microsoft.com/office/word/2010/wordprocessingShape" mc:Ignorable="w14 w15 wp14">
   <w:body>
+    <w:p/>
+    <w:p>
+      <w:r>
+        <w:t>.</w:t>
+      </w:r>
+    </w:p>
     <w:sdt>
       <w:sdtPr>
         <w:id w:val="-76132465"/>
@@ -21,7 +27,7 @@
             <mc:AlternateContent>
               <mc:Choice Requires="wps">
                 <w:drawing>
-                  <wp:anchor distT="0" distB="0" distL="114300" distR="114300" simplePos="0" relativeHeight="251659264" behindDoc="0" locked="0" layoutInCell="1" allowOverlap="1" wp14:anchorId="31A69411" wp14:editId="5E8B1389">
+                  <wp:anchor distT="0" distB="0" distL="114300" distR="114300" simplePos="0" relativeHeight="251617792" behindDoc="0" locked="0" layoutInCell="1" allowOverlap="1" wp14:anchorId="188E3CED" wp14:editId="3996717B">
                     <wp:simplePos x="0" y="0"/>
                     <mc:AlternateContent>
                       <mc:Choice Requires="wp14">
@@ -107,7 +113,7 @@
               </mc:Choice>
               <mc:Fallback>
                 <w:pict>
-                  <v:rect w14:anchorId="51A1085A" id="Rectángulo 468" o:spid="_x0000_s1026" style="position:absolute;margin-left:0;margin-top:0;width:244.8pt;height:663pt;z-index:251659264;visibility:visible;mso-wrap-style:square;mso-width-percent:400;mso-height-percent:0;mso-left-percent:440;mso-top-percent:25;mso-wrap-distance-left:9pt;mso-wrap-distance-top:0;mso-wrap-distance-right:9pt;mso-wrap-distance-bottom:0;mso-position-horizontal-relative:page;mso-position-vertical-relative:page;mso-width-percent:400;mso-height-percent:0;mso-left-percent:440;mso-top-percent:25;mso-width-relative:page;mso-height-relative:page;v-text-anchor:middle" o:gfxdata="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" fillcolor="white [3212]" stroked="f" strokeweight="1.25pt">
+                  <v:rect w14:anchorId="0295457D" id="Rectángulo 468" o:spid="_x0000_s1026" style="position:absolute;margin-left:0;margin-top:0;width:244.8pt;height:663pt;z-index:251617792;visibility:visible;mso-wrap-style:square;mso-width-percent:400;mso-height-percent:0;mso-left-percent:440;mso-top-percent:25;mso-wrap-distance-left:9pt;mso-wrap-distance-top:0;mso-wrap-distance-right:9pt;mso-wrap-distance-bottom:0;mso-position-horizontal-relative:page;mso-position-vertical-relative:page;mso-width-percent:400;mso-height-percent:0;mso-left-percent:440;mso-top-percent:25;mso-width-relative:page;mso-height-relative:page;v-text-anchor:middle" o:gfxdata="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" fillcolor="white [3212]" stroked="f" strokeweight="1.25pt">
                     <w10:wrap anchorx="page" anchory="page"/>
                   </v:rect>
                 </w:pict>
@@ -122,7 +128,7 @@
             <mc:AlternateContent>
               <mc:Choice Requires="wps">
                 <w:drawing>
-                  <wp:anchor distT="0" distB="0" distL="114300" distR="114300" simplePos="0" relativeHeight="251660288" behindDoc="0" locked="0" layoutInCell="1" allowOverlap="1" wp14:anchorId="24E871DA" wp14:editId="04648959">
+                  <wp:anchor distT="0" distB="0" distL="114300" distR="114300" simplePos="0" relativeHeight="251618816" behindDoc="0" locked="0" layoutInCell="1" allowOverlap="1" wp14:anchorId="33E09805" wp14:editId="6EAB5840">
                     <wp:simplePos x="0" y="0"/>
                     <wp:positionH relativeFrom="page">
                       <wp:align>left</wp:align>
@@ -148,7 +154,9 @@
                               <a:avLst/>
                             </a:prstGeom>
                             <a:solidFill>
-                              <a:schemeClr val="tx2"/>
+                              <a:schemeClr val="accent6">
+                                <a:lumMod val="50000"/>
+                              </a:schemeClr>
                             </a:solidFill>
                             <a:ln>
                               <a:noFill/>
@@ -237,7 +245,7 @@
               </mc:Choice>
               <mc:Fallback>
                 <w:pict>
-                  <v:rect w14:anchorId="24E871DA" id="Rectángulo 467" o:spid="_x0000_s1026" style="position:absolute;left:0;text-align:left;margin-left:0;margin-top:0;width:269.25pt;height:297.75pt;z-index:251660288;visibility:visible;mso-wrap-style:square;mso-width-percent:0;mso-height-percent:0;mso-wrap-distance-left:9pt;mso-wrap-distance-top:0;mso-wrap-distance-right:9pt;mso-wrap-distance-bottom:0;mso-position-horizontal:left;mso-position-horizontal-relative:page;mso-position-vertical:top;mso-position-vertical-relative:page;mso-width-percent:0;mso-height-percent:0;mso-width-relative:page;mso-height-relative:page;v-text-anchor:bottom" o:gfxdata="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" fillcolor="#455f51 [3215]" stroked="f" strokeweight="1pt">
+                  <v:rect w14:anchorId="33E09805" id="Rectángulo 467" o:spid="_x0000_s1026" style="position:absolute;left:0;text-align:left;margin-left:0;margin-top:0;width:269.25pt;height:297.75pt;z-index:251618816;visibility:visible;mso-wrap-style:square;mso-width-percent:0;mso-height-percent:0;mso-wrap-distance-left:9pt;mso-wrap-distance-top:0;mso-wrap-distance-right:9pt;mso-wrap-distance-bottom:0;mso-position-horizontal:left;mso-position-horizontal-relative:page;mso-position-vertical:top;mso-position-vertical-relative:page;mso-width-percent:0;mso-height-percent:0;mso-width-relative:page;mso-height-relative:page;v-text-anchor:bottom" o:gfxdata="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" fillcolor="#044357 [1609]" stroked="f" strokeweight="1pt">
                     <v:textbox inset="14.4pt,14.4pt,14.4pt,28.8pt">
                       <w:txbxContent>
                         <w:p>
@@ -299,7 +307,7 @@
             <mc:AlternateContent>
               <mc:Choice Requires="wps">
                 <w:drawing>
-                  <wp:anchor distT="0" distB="0" distL="114300" distR="114300" simplePos="0" relativeHeight="251663360" behindDoc="1" locked="0" layoutInCell="1" allowOverlap="1" wp14:anchorId="1FF5C3F2" wp14:editId="326ADFA0">
+                  <wp:anchor distT="0" distB="0" distL="114300" distR="114300" simplePos="0" relativeHeight="251619840" behindDoc="1" locked="0" layoutInCell="1" allowOverlap="1" wp14:anchorId="67676B2F" wp14:editId="7BC803A1">
                     <wp:simplePos x="0" y="0"/>
                     <wp:positionH relativeFrom="page">
                       <wp:align>center</wp:align>
@@ -308,7 +316,7 @@
                       <wp:align>center</wp:align>
                     </wp:positionV>
                     <wp:extent cx="7383780" cy="9555480"/>
-                    <wp:effectExtent l="0" t="0" r="5080" b="5080"/>
+                    <wp:effectExtent l="0" t="0" r="24130" b="24130"/>
                     <wp:wrapNone/>
                     <wp:docPr id="466" name="Rectángulo 466"/>
                     <wp:cNvGraphicFramePr>
@@ -329,13 +337,18 @@
                               <a:avLst/>
                             </a:prstGeom>
                             <a:solidFill>
-                              <a:schemeClr val="accent1">
+                              <a:schemeClr val="accent6">
                                 <a:lumMod val="60000"/>
                                 <a:lumOff val="40000"/>
                               </a:schemeClr>
                             </a:solidFill>
                             <a:ln>
-                              <a:noFill/>
+                              <a:solidFill>
+                                <a:schemeClr val="accent6">
+                                  <a:lumMod val="60000"/>
+                                  <a:lumOff val="40000"/>
+                                </a:schemeClr>
+                              </a:solidFill>
                             </a:ln>
                           </wps:spPr>
                           <wps:style>
@@ -379,7 +392,7 @@
               </mc:Choice>
               <mc:Fallback>
                 <w:pict>
-                  <v:rect w14:anchorId="1FF5C3F2" id="Rectángulo 466" o:spid="_x0000_s1027" style="position:absolute;left:0;text-align:left;margin-left:0;margin-top:0;width:581.4pt;height:752.4pt;z-index:-251653120;visibility:visible;mso-wrap-style:square;mso-width-percent:950;mso-height-percent:950;mso-wrap-distance-left:9pt;mso-wrap-distance-top:0;mso-wrap-distance-right:9pt;mso-wrap-distance-bottom:0;mso-position-horizontal:center;mso-position-horizontal-relative:page;mso-position-vertical:center;mso-position-vertical-relative:page;mso-width-percent:950;mso-height-percent:950;mso-width-relative:page;mso-height-relative:page;v-text-anchor:middle" o:gfxdata="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" fillcolor="#93d07c [1940]" stroked="f" strokeweight="1pt">
+                  <v:rect w14:anchorId="67676B2F" id="Rectángulo 466" o:spid="_x0000_s1027" style="position:absolute;left:0;text-align:left;margin-left:0;margin-top:0;width:581.4pt;height:752.4pt;z-index:-251696640;visibility:visible;mso-wrap-style:square;mso-width-percent:950;mso-height-percent:950;mso-wrap-distance-left:9pt;mso-wrap-distance-top:0;mso-wrap-distance-right:9pt;mso-wrap-distance-bottom:0;mso-position-horizontal:center;mso-position-horizontal-relative:page;mso-position-vertical:center;mso-position-vertical-relative:page;mso-width-percent:950;mso-height-percent:950;mso-width-relative:page;mso-height-relative:page;v-text-anchor:middle" o:gfxdata="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" fillcolor="#45cbf5 [1945]" strokecolor="#45cbf5 [1945]" strokeweight="1pt">
                     <v:path arrowok="t"/>
                     <v:textbox inset="21.6pt,,21.6pt">
                       <w:txbxContent>
@@ -396,13 +409,810 @@
         <w:p>
           <w:r>
             <w:rPr>
+              <w:rFonts w:ascii="Arial" w:hAnsi="Arial" w:cs="Arial"/>
+              <w:noProof/>
+              <w:lang w:eastAsia="es-MX"/>
+            </w:rPr>
+            <w:drawing>
+              <wp:anchor distT="0" distB="0" distL="114300" distR="114300" simplePos="0" relativeHeight="251661312" behindDoc="0" locked="0" layoutInCell="1" allowOverlap="1" wp14:anchorId="3400A304" wp14:editId="7B46CBCD">
+                <wp:simplePos x="0" y="0"/>
+                <wp:positionH relativeFrom="margin">
+                  <wp:posOffset>2726055</wp:posOffset>
+                </wp:positionH>
+                <wp:positionV relativeFrom="paragraph">
+                  <wp:posOffset>3078480</wp:posOffset>
+                </wp:positionV>
+                <wp:extent cx="1092835" cy="676910"/>
+                <wp:effectExtent l="0" t="0" r="0" b="8890"/>
+                <wp:wrapNone/>
+                <wp:docPr id="4" name="Imagen 4" descr="BlueSkyLogo"/>
+                <wp:cNvGraphicFramePr>
+                  <a:graphicFrameLocks xmlns:a="http://schemas.openxmlformats.org/drawingml/2006/main" noChangeAspect="1"/>
+                </wp:cNvGraphicFramePr>
+                <a:graphic xmlns:a="http://schemas.openxmlformats.org/drawingml/2006/main">
+                  <a:graphicData uri="http://schemas.openxmlformats.org/drawingml/2006/picture">
+                    <pic:pic xmlns:pic="http://schemas.openxmlformats.org/drawingml/2006/picture">
+                      <pic:nvPicPr>
+                        <pic:cNvPr id="0" name="Picture 3" descr="BlueSkyLogo"/>
+                        <pic:cNvPicPr>
+                          <a:picLocks noChangeAspect="1" noChangeArrowheads="1"/>
+                        </pic:cNvPicPr>
+                      </pic:nvPicPr>
+                      <pic:blipFill>
+                        <a:blip r:embed="rId9" cstate="print">
+                          <a:extLst>
+                            <a:ext uri="{28A0092B-C50C-407E-A947-70E740481C1C}">
+                              <a14:useLocalDpi xmlns:a14="http://schemas.microsoft.com/office/drawing/2010/main" val="0"/>
+                            </a:ext>
+                          </a:extLst>
+                        </a:blip>
+                        <a:srcRect/>
+                        <a:stretch>
+                          <a:fillRect/>
+                        </a:stretch>
+                      </pic:blipFill>
+                      <pic:spPr bwMode="auto">
+                        <a:xfrm>
+                          <a:off x="0" y="0"/>
+                          <a:ext cx="1092835" cy="676910"/>
+                        </a:xfrm>
+                        <a:prstGeom prst="rect">
+                          <a:avLst/>
+                        </a:prstGeom>
+                        <a:noFill/>
+                        <a:ln>
+                          <a:noFill/>
+                        </a:ln>
+                      </pic:spPr>
+                    </pic:pic>
+                  </a:graphicData>
+                </a:graphic>
+                <wp14:sizeRelH relativeFrom="page">
+                  <wp14:pctWidth>0</wp14:pctWidth>
+                </wp14:sizeRelH>
+                <wp14:sizeRelV relativeFrom="page">
+                  <wp14:pctHeight>0</wp14:pctHeight>
+                </wp14:sizeRelV>
+              </wp:anchor>
+            </w:drawing>
+          </w:r>
+          <w:r>
+            <w:rPr>
+              <w:noProof/>
+              <w:lang w:eastAsia="es-MX"/>
+            </w:rPr>
+            <w:drawing>
+              <wp:anchor distT="0" distB="0" distL="114300" distR="114300" simplePos="0" relativeHeight="251656192" behindDoc="0" locked="0" layoutInCell="1" allowOverlap="1" wp14:anchorId="642B0C5C" wp14:editId="284A2274">
+                <wp:simplePos x="0" y="0"/>
+                <wp:positionH relativeFrom="column">
+                  <wp:posOffset>4006850</wp:posOffset>
+                </wp:positionH>
+                <wp:positionV relativeFrom="paragraph">
+                  <wp:posOffset>3058160</wp:posOffset>
+                </wp:positionV>
+                <wp:extent cx="1148080" cy="706755"/>
+                <wp:effectExtent l="0" t="0" r="0" b="0"/>
+                <wp:wrapNone/>
+                <wp:docPr id="39" name="Imagen 39" descr="LogoPetSitting"/>
+                <wp:cNvGraphicFramePr/>
+                <a:graphic xmlns:a="http://schemas.openxmlformats.org/drawingml/2006/main">
+                  <a:graphicData uri="http://schemas.openxmlformats.org/drawingml/2006/picture">
+                    <pic:pic xmlns:pic="http://schemas.openxmlformats.org/drawingml/2006/picture">
+                      <pic:nvPicPr>
+                        <pic:cNvPr id="39" name="Imagen 39" descr="LogoPetSitting"/>
+                        <pic:cNvPicPr/>
+                      </pic:nvPicPr>
+                      <pic:blipFill>
+                        <a:blip r:embed="rId10" cstate="print">
+                          <a:extLst>
+                            <a:ext uri="{28A0092B-C50C-407E-A947-70E740481C1C}">
+                              <a14:useLocalDpi xmlns:a14="http://schemas.microsoft.com/office/drawing/2010/main" val="0"/>
+                            </a:ext>
+                          </a:extLst>
+                        </a:blip>
+                        <a:srcRect/>
+                        <a:stretch>
+                          <a:fillRect/>
+                        </a:stretch>
+                      </pic:blipFill>
+                      <pic:spPr bwMode="auto">
+                        <a:xfrm>
+                          <a:off x="0" y="0"/>
+                          <a:ext cx="1148080" cy="706755"/>
+                        </a:xfrm>
+                        <a:prstGeom prst="rect">
+                          <a:avLst/>
+                        </a:prstGeom>
+                        <a:noFill/>
+                        <a:ln>
+                          <a:noFill/>
+                        </a:ln>
+                      </pic:spPr>
+                    </pic:pic>
+                  </a:graphicData>
+                </a:graphic>
+              </wp:anchor>
+            </w:drawing>
+          </w:r>
+          <w:r>
+            <w:rPr>
               <w:noProof/>
               <w:lang w:eastAsia="es-MX"/>
             </w:rPr>
             <mc:AlternateContent>
               <mc:Choice Requires="wps">
                 <w:drawing>
-                  <wp:anchor distT="0" distB="0" distL="114300" distR="114300" simplePos="0" relativeHeight="251662336" behindDoc="0" locked="0" layoutInCell="1" allowOverlap="1" wp14:anchorId="048520AA" wp14:editId="0242DC13">
+                  <wp:anchor distT="0" distB="0" distL="114300" distR="114300" simplePos="0" relativeHeight="251647488" behindDoc="0" locked="0" layoutInCell="1" allowOverlap="1" wp14:anchorId="7E0BA59B" wp14:editId="3E18116F">
+                    <wp:simplePos x="0" y="0"/>
+                    <wp:positionH relativeFrom="page">
+                      <wp:posOffset>3570051</wp:posOffset>
+                    </wp:positionH>
+                    <wp:positionV relativeFrom="page">
+                      <wp:posOffset>5525312</wp:posOffset>
+                    </wp:positionV>
+                    <wp:extent cx="2800350" cy="2431496"/>
+                    <wp:effectExtent l="0" t="0" r="0" b="6985"/>
+                    <wp:wrapSquare wrapText="bothSides"/>
+                    <wp:docPr id="465" name="Cuadro de texto 465"/>
+                    <wp:cNvGraphicFramePr/>
+                    <a:graphic xmlns:a="http://schemas.openxmlformats.org/drawingml/2006/main">
+                      <a:graphicData uri="http://schemas.microsoft.com/office/word/2010/wordprocessingShape">
+                        <wps:wsp>
+                          <wps:cNvSpPr txBox="1"/>
+                          <wps:spPr>
+                            <a:xfrm>
+                              <a:off x="0" y="0"/>
+                              <a:ext cx="2800350" cy="2431496"/>
+                            </a:xfrm>
+                            <a:prstGeom prst="rect">
+                              <a:avLst/>
+                            </a:prstGeom>
+                            <a:noFill/>
+                            <a:ln w="6350">
+                              <a:noFill/>
+                            </a:ln>
+                            <a:effectLst/>
+                          </wps:spPr>
+                          <wps:txbx>
+                            <w:txbxContent>
+                              <w:p>
+                                <w:pPr>
+                                  <w:jc w:val="center"/>
+                                  <w:rPr>
+                                    <w:rFonts w:ascii="Arial" w:eastAsiaTheme="majorEastAsia" w:hAnsi="Arial" w:cs="Arial"/>
+                                    <w:b/>
+                                    <w:color w:val="45CBF5" w:themeColor="accent6" w:themeTint="99"/>
+                                    <w:sz w:val="22"/>
+                                    <w:szCs w:val="144"/>
+                                  </w:rPr>
+                                </w:pPr>
+                                <w:r>
+                                  <w:rPr>
+                                    <w:rFonts w:ascii="Arial" w:eastAsiaTheme="majorEastAsia" w:hAnsi="Arial" w:cs="Arial"/>
+                                    <w:b/>
+                                    <w:color w:val="45CBF5" w:themeColor="accent6" w:themeTint="99"/>
+                                    <w:sz w:val="22"/>
+                                    <w:szCs w:val="144"/>
+                                  </w:rPr>
+                                  <w:t>INTEGRANTES:</w:t>
+                                </w:r>
+                              </w:p>
+                              <w:p>
+                                <w:pPr>
+                                  <w:jc w:val="center"/>
+                                  <w:rPr>
+                                    <w:rFonts w:ascii="Arial" w:eastAsiaTheme="majorEastAsia" w:hAnsi="Arial" w:cs="Arial"/>
+                                    <w:b/>
+                                    <w:color w:val="45CBF5" w:themeColor="accent6" w:themeTint="99"/>
+                                    <w:sz w:val="22"/>
+                                    <w:szCs w:val="144"/>
+                                  </w:rPr>
+                                </w:pPr>
+                              </w:p>
+                              <w:p>
+                                <w:pPr>
+                                  <w:jc w:val="center"/>
+                                  <w:rPr>
+                                    <w:rFonts w:ascii="Arial" w:eastAsiaTheme="majorEastAsia" w:hAnsi="Arial" w:cs="Arial"/>
+                                    <w:b/>
+                                    <w:color w:val="45CBF5" w:themeColor="accent6" w:themeTint="99"/>
+                                    <w:sz w:val="22"/>
+                                    <w:szCs w:val="144"/>
+                                  </w:rPr>
+                                </w:pPr>
+                                <w:r>
+                                  <w:rPr>
+                                    <w:rFonts w:ascii="Arial" w:eastAsiaTheme="majorEastAsia" w:hAnsi="Arial" w:cs="Arial"/>
+                                    <w:b/>
+                                    <w:color w:val="45CBF5" w:themeColor="accent6" w:themeTint="99"/>
+                                    <w:sz w:val="22"/>
+                                    <w:szCs w:val="144"/>
+                                  </w:rPr>
+                                  <w:t>Alonso Pérez Antonio</w:t>
+                                </w:r>
+                              </w:p>
+                              <w:p>
+                                <w:pPr>
+                                  <w:jc w:val="center"/>
+                                  <w:rPr>
+                                    <w:rFonts w:ascii="Arial" w:eastAsiaTheme="majorEastAsia" w:hAnsi="Arial" w:cs="Arial"/>
+                                    <w:b/>
+                                    <w:color w:val="45CBF5" w:themeColor="accent6" w:themeTint="99"/>
+                                    <w:sz w:val="22"/>
+                                    <w:szCs w:val="144"/>
+                                  </w:rPr>
+                                </w:pPr>
+                                <w:r>
+                                  <w:rPr>
+                                    <w:rFonts w:ascii="Arial" w:eastAsiaTheme="majorEastAsia" w:hAnsi="Arial" w:cs="Arial"/>
+                                    <w:b/>
+                                    <w:color w:val="45CBF5" w:themeColor="accent6" w:themeTint="99"/>
+                                    <w:sz w:val="22"/>
+                                    <w:szCs w:val="144"/>
+                                  </w:rPr>
+                                  <w:t>Jiménez Rodríguez Lizet</w:t>
+                                </w:r>
+                              </w:p>
+                              <w:p>
+                                <w:pPr>
+                                  <w:jc w:val="center"/>
+                                  <w:rPr>
+                                    <w:rFonts w:ascii="Arial" w:eastAsiaTheme="majorEastAsia" w:hAnsi="Arial" w:cs="Arial"/>
+                                    <w:b/>
+                                    <w:color w:val="45CBF5" w:themeColor="accent6" w:themeTint="99"/>
+                                    <w:sz w:val="22"/>
+                                    <w:szCs w:val="144"/>
+                                  </w:rPr>
+                                </w:pPr>
+                                <w:r>
+                                  <w:rPr>
+                                    <w:rFonts w:ascii="Arial" w:eastAsiaTheme="majorEastAsia" w:hAnsi="Arial" w:cs="Arial"/>
+                                    <w:b/>
+                                    <w:color w:val="45CBF5" w:themeColor="accent6" w:themeTint="99"/>
+                                    <w:sz w:val="22"/>
+                                    <w:szCs w:val="144"/>
+                                  </w:rPr>
+                                  <w:t>Larios Soto Kay</w:t>
+                                </w:r>
+                              </w:p>
+                              <w:p>
+                                <w:pPr>
+                                  <w:jc w:val="center"/>
+                                  <w:rPr>
+                                    <w:rFonts w:ascii="Arial" w:eastAsiaTheme="majorEastAsia" w:hAnsi="Arial" w:cs="Arial"/>
+                                    <w:b/>
+                                    <w:color w:val="45CBF5" w:themeColor="accent6" w:themeTint="99"/>
+                                    <w:sz w:val="22"/>
+                                    <w:szCs w:val="144"/>
+                                  </w:rPr>
+                                </w:pPr>
+                                <w:r>
+                                  <w:rPr>
+                                    <w:rFonts w:ascii="Arial" w:eastAsiaTheme="majorEastAsia" w:hAnsi="Arial" w:cs="Arial"/>
+                                    <w:b/>
+                                    <w:color w:val="45CBF5" w:themeColor="accent6" w:themeTint="99"/>
+                                    <w:sz w:val="22"/>
+                                    <w:szCs w:val="144"/>
+                                  </w:rPr>
+                                  <w:t>Téllez González Kevin</w:t>
+                                </w:r>
+                              </w:p>
+                              <w:p>
+                                <w:pPr>
+                                  <w:jc w:val="center"/>
+                                  <w:rPr>
+                                    <w:rFonts w:ascii="Arial" w:eastAsiaTheme="majorEastAsia" w:hAnsi="Arial" w:cs="Arial"/>
+                                    <w:b/>
+                                    <w:color w:val="45CBF5" w:themeColor="accent6" w:themeTint="99"/>
+                                    <w:sz w:val="22"/>
+                                    <w:szCs w:val="144"/>
+                                  </w:rPr>
+                                </w:pPr>
+                              </w:p>
+                              <w:p>
+                                <w:pPr>
+                                  <w:jc w:val="center"/>
+                                  <w:rPr>
+                                    <w:rFonts w:ascii="Arial" w:eastAsiaTheme="majorEastAsia" w:hAnsi="Arial" w:cs="Arial"/>
+                                    <w:b/>
+                                    <w:color w:val="45CBF5" w:themeColor="accent6" w:themeTint="99"/>
+                                    <w:sz w:val="22"/>
+                                    <w:szCs w:val="144"/>
+                                  </w:rPr>
+                                </w:pPr>
+                                <w:r>
+                                  <w:rPr>
+                                    <w:rFonts w:ascii="Arial" w:eastAsiaTheme="majorEastAsia" w:hAnsi="Arial" w:cs="Arial"/>
+                                    <w:b/>
+                                    <w:color w:val="45CBF5" w:themeColor="accent6" w:themeTint="99"/>
+                                    <w:sz w:val="22"/>
+                                    <w:szCs w:val="144"/>
+                                  </w:rPr>
+                                  <w:t>PROFESOR:</w:t>
+                                </w:r>
+                              </w:p>
+                              <w:p>
+                                <w:pPr>
+                                  <w:jc w:val="center"/>
+                                  <w:rPr>
+                                    <w:rFonts w:ascii="Arial" w:eastAsiaTheme="majorEastAsia" w:hAnsi="Arial" w:cs="Arial"/>
+                                    <w:b/>
+                                    <w:color w:val="45CBF5" w:themeColor="accent6" w:themeTint="99"/>
+                                    <w:sz w:val="22"/>
+                                    <w:szCs w:val="144"/>
+                                  </w:rPr>
+                                </w:pPr>
+                              </w:p>
+                              <w:p>
+                                <w:pPr>
+                                  <w:jc w:val="center"/>
+                                  <w:rPr>
+                                    <w:rFonts w:ascii="Arial" w:eastAsiaTheme="majorEastAsia" w:hAnsi="Arial" w:cs="Arial"/>
+                                    <w:b/>
+                                    <w:color w:val="45CBF5" w:themeColor="accent6" w:themeTint="99"/>
+                                    <w:sz w:val="22"/>
+                                    <w:szCs w:val="144"/>
+                                  </w:rPr>
+                                </w:pPr>
+                                <w:r>
+                                  <w:rPr>
+                                    <w:rFonts w:ascii="Arial" w:eastAsiaTheme="majorEastAsia" w:hAnsi="Arial" w:cs="Arial"/>
+                                    <w:b/>
+                                    <w:color w:val="45CBF5" w:themeColor="accent6" w:themeTint="99"/>
+                                    <w:sz w:val="22"/>
+                                    <w:szCs w:val="144"/>
+                                  </w:rPr>
+                                  <w:t>Omar Téllez Barrientos</w:t>
+                                </w:r>
+                              </w:p>
+                              <w:p>
+                                <w:pPr>
+                                  <w:jc w:val="center"/>
+                                  <w:rPr>
+                                    <w:rFonts w:ascii="Arial" w:eastAsiaTheme="majorEastAsia" w:hAnsi="Arial" w:cs="Arial"/>
+                                    <w:b/>
+                                    <w:color w:val="45CBF5" w:themeColor="accent6" w:themeTint="99"/>
+                                    <w:sz w:val="22"/>
+                                    <w:szCs w:val="144"/>
+                                  </w:rPr>
+                                </w:pPr>
+                              </w:p>
+                              <w:p>
+                                <w:pPr>
+                                  <w:jc w:val="center"/>
+                                  <w:rPr>
+                                    <w:rFonts w:ascii="Arial" w:eastAsiaTheme="majorEastAsia" w:hAnsi="Arial" w:cs="Arial"/>
+                                    <w:b/>
+                                    <w:color w:val="45CBF5" w:themeColor="accent6" w:themeTint="99"/>
+                                    <w:sz w:val="22"/>
+                                    <w:szCs w:val="144"/>
+                                  </w:rPr>
+                                </w:pPr>
+                                <w:r>
+                                  <w:rPr>
+                                    <w:rFonts w:ascii="Arial" w:eastAsiaTheme="majorEastAsia" w:hAnsi="Arial" w:cs="Arial"/>
+                                    <w:b/>
+                                    <w:color w:val="45CBF5" w:themeColor="accent6" w:themeTint="99"/>
+                                    <w:sz w:val="22"/>
+                                    <w:szCs w:val="144"/>
+                                  </w:rPr>
+                                  <w:t>ASIGNATURA:</w:t>
+                                </w:r>
+                              </w:p>
+                              <w:p>
+                                <w:pPr>
+                                  <w:jc w:val="center"/>
+                                  <w:rPr>
+                                    <w:rFonts w:ascii="Arial" w:eastAsiaTheme="majorEastAsia" w:hAnsi="Arial" w:cs="Arial"/>
+                                    <w:b/>
+                                    <w:color w:val="45CBF5" w:themeColor="accent6" w:themeTint="99"/>
+                                    <w:sz w:val="22"/>
+                                    <w:szCs w:val="144"/>
+                                  </w:rPr>
+                                </w:pPr>
+                              </w:p>
+                              <w:p>
+                                <w:pPr>
+                                  <w:jc w:val="center"/>
+                                  <w:rPr>
+                                    <w:rFonts w:ascii="Arial" w:eastAsiaTheme="majorEastAsia" w:hAnsi="Arial" w:cs="Arial"/>
+                                    <w:b/>
+                                    <w:color w:val="45CBF5" w:themeColor="accent6" w:themeTint="99"/>
+                                    <w:sz w:val="22"/>
+                                    <w:szCs w:val="144"/>
+                                  </w:rPr>
+                                </w:pPr>
+                                <w:r>
+                                  <w:rPr>
+                                    <w:rFonts w:ascii="Arial" w:eastAsiaTheme="majorEastAsia" w:hAnsi="Arial" w:cs="Arial"/>
+                                    <w:b/>
+                                    <w:color w:val="45CBF5" w:themeColor="accent6" w:themeTint="99"/>
+                                    <w:sz w:val="22"/>
+                                    <w:szCs w:val="144"/>
+                                  </w:rPr>
+                                  <w:t>Integradora 1</w:t>
+                                </w:r>
+                              </w:p>
+                              <w:p>
+                                <w:pPr>
+                                  <w:pStyle w:val="Sinespaciado"/>
+                                  <w:rPr>
+                                    <w:color w:val="455F51" w:themeColor="text2"/>
+                                    <w:lang w:val="es-MX"/>
+                                  </w:rPr>
+                                </w:pPr>
+                              </w:p>
+                            </w:txbxContent>
+                          </wps:txbx>
+                          <wps:bodyPr rot="0" spcFirstLastPara="0" vertOverflow="overflow" horzOverflow="overflow" vert="horz" wrap="square" lIns="91440" tIns="45720" rIns="91440" bIns="45720" numCol="1" spcCol="0" rtlCol="0" fromWordArt="0" anchor="b" anchorCtr="0" forceAA="0" compatLnSpc="1">
+                            <a:prstTxWarp prst="textNoShape">
+                              <a:avLst/>
+                            </a:prstTxWarp>
+                            <a:noAutofit/>
+                          </wps:bodyPr>
+                        </wps:wsp>
+                      </a:graphicData>
+                    </a:graphic>
+                    <wp14:sizeRelH relativeFrom="page">
+                      <wp14:pctWidth>0</wp14:pctWidth>
+                    </wp14:sizeRelH>
+                    <wp14:sizeRelV relativeFrom="margin">
+                      <wp14:pctHeight>0</wp14:pctHeight>
+                    </wp14:sizeRelV>
+                  </wp:anchor>
+                </w:drawing>
+              </mc:Choice>
+              <mc:Fallback>
+                <w:pict>
+                  <v:shapetype w14:anchorId="7E0BA59B" id="_x0000_t202" coordsize="21600,21600" o:spt="202" path="m,l,21600r21600,l21600,xe">
+                    <v:stroke joinstyle="miter"/>
+                    <v:path gradientshapeok="t" o:connecttype="rect"/>
+                  </v:shapetype>
+                  <v:shape id="Cuadro de texto 465" o:spid="_x0000_s1028" type="#_x0000_t202" style="position:absolute;left:0;text-align:left;margin-left:281.1pt;margin-top:435.05pt;width:220.5pt;height:191.45pt;z-index:251647488;visibility:visible;mso-wrap-style:square;mso-width-percent:0;mso-height-percent:0;mso-wrap-distance-left:9pt;mso-wrap-distance-top:0;mso-wrap-distance-right:9pt;mso-wrap-distance-bottom:0;mso-position-horizontal:absolute;mso-position-horizontal-relative:page;mso-position-vertical:absolute;mso-position-vertical-relative:page;mso-width-percent:0;mso-height-percent:0;mso-width-relative:page;mso-height-relative:margin;v-text-anchor:bottom" o:gfxdata="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" filled="f" stroked="f" strokeweight=".5pt">
+                    <v:textbox>
+                      <w:txbxContent>
+                        <w:p>
+                          <w:pPr>
+                            <w:jc w:val="center"/>
+                            <w:rPr>
+                              <w:rFonts w:ascii="Arial" w:eastAsiaTheme="majorEastAsia" w:hAnsi="Arial" w:cs="Arial"/>
+                              <w:b/>
+                              <w:color w:val="45CBF5" w:themeColor="accent6" w:themeTint="99"/>
+                              <w:sz w:val="22"/>
+                              <w:szCs w:val="144"/>
+                            </w:rPr>
+                          </w:pPr>
+                          <w:r>
+                            <w:rPr>
+                              <w:rFonts w:ascii="Arial" w:eastAsiaTheme="majorEastAsia" w:hAnsi="Arial" w:cs="Arial"/>
+                              <w:b/>
+                              <w:color w:val="45CBF5" w:themeColor="accent6" w:themeTint="99"/>
+                              <w:sz w:val="22"/>
+                              <w:szCs w:val="144"/>
+                            </w:rPr>
+                            <w:t>INTEGRANTES:</w:t>
+                          </w:r>
+                        </w:p>
+                        <w:p>
+                          <w:pPr>
+                            <w:jc w:val="center"/>
+                            <w:rPr>
+                              <w:rFonts w:ascii="Arial" w:eastAsiaTheme="majorEastAsia" w:hAnsi="Arial" w:cs="Arial"/>
+                              <w:b/>
+                              <w:color w:val="45CBF5" w:themeColor="accent6" w:themeTint="99"/>
+                              <w:sz w:val="22"/>
+                              <w:szCs w:val="144"/>
+                            </w:rPr>
+                          </w:pPr>
+                        </w:p>
+                        <w:p>
+                          <w:pPr>
+                            <w:jc w:val="center"/>
+                            <w:rPr>
+                              <w:rFonts w:ascii="Arial" w:eastAsiaTheme="majorEastAsia" w:hAnsi="Arial" w:cs="Arial"/>
+                              <w:b/>
+                              <w:color w:val="45CBF5" w:themeColor="accent6" w:themeTint="99"/>
+                              <w:sz w:val="22"/>
+                              <w:szCs w:val="144"/>
+                            </w:rPr>
+                          </w:pPr>
+                          <w:r>
+                            <w:rPr>
+                              <w:rFonts w:ascii="Arial" w:eastAsiaTheme="majorEastAsia" w:hAnsi="Arial" w:cs="Arial"/>
+                              <w:b/>
+                              <w:color w:val="45CBF5" w:themeColor="accent6" w:themeTint="99"/>
+                              <w:sz w:val="22"/>
+                              <w:szCs w:val="144"/>
+                            </w:rPr>
+                            <w:t>Alonso Pérez Antonio</w:t>
+                          </w:r>
+                        </w:p>
+                        <w:p>
+                          <w:pPr>
+                            <w:jc w:val="center"/>
+                            <w:rPr>
+                              <w:rFonts w:ascii="Arial" w:eastAsiaTheme="majorEastAsia" w:hAnsi="Arial" w:cs="Arial"/>
+                              <w:b/>
+                              <w:color w:val="45CBF5" w:themeColor="accent6" w:themeTint="99"/>
+                              <w:sz w:val="22"/>
+                              <w:szCs w:val="144"/>
+                            </w:rPr>
+                          </w:pPr>
+                          <w:r>
+                            <w:rPr>
+                              <w:rFonts w:ascii="Arial" w:eastAsiaTheme="majorEastAsia" w:hAnsi="Arial" w:cs="Arial"/>
+                              <w:b/>
+                              <w:color w:val="45CBF5" w:themeColor="accent6" w:themeTint="99"/>
+                              <w:sz w:val="22"/>
+                              <w:szCs w:val="144"/>
+                            </w:rPr>
+                            <w:t>Jiménez Rodríguez Lizet</w:t>
+                          </w:r>
+                        </w:p>
+                        <w:p>
+                          <w:pPr>
+                            <w:jc w:val="center"/>
+                            <w:rPr>
+                              <w:rFonts w:ascii="Arial" w:eastAsiaTheme="majorEastAsia" w:hAnsi="Arial" w:cs="Arial"/>
+                              <w:b/>
+                              <w:color w:val="45CBF5" w:themeColor="accent6" w:themeTint="99"/>
+                              <w:sz w:val="22"/>
+                              <w:szCs w:val="144"/>
+                            </w:rPr>
+                          </w:pPr>
+                          <w:r>
+                            <w:rPr>
+                              <w:rFonts w:ascii="Arial" w:eastAsiaTheme="majorEastAsia" w:hAnsi="Arial" w:cs="Arial"/>
+                              <w:b/>
+                              <w:color w:val="45CBF5" w:themeColor="accent6" w:themeTint="99"/>
+                              <w:sz w:val="22"/>
+                              <w:szCs w:val="144"/>
+                            </w:rPr>
+                            <w:t>Larios Soto Kay</w:t>
+                          </w:r>
+                        </w:p>
+                        <w:p>
+                          <w:pPr>
+                            <w:jc w:val="center"/>
+                            <w:rPr>
+                              <w:rFonts w:ascii="Arial" w:eastAsiaTheme="majorEastAsia" w:hAnsi="Arial" w:cs="Arial"/>
+                              <w:b/>
+                              <w:color w:val="45CBF5" w:themeColor="accent6" w:themeTint="99"/>
+                              <w:sz w:val="22"/>
+                              <w:szCs w:val="144"/>
+                            </w:rPr>
+                          </w:pPr>
+                          <w:r>
+                            <w:rPr>
+                              <w:rFonts w:ascii="Arial" w:eastAsiaTheme="majorEastAsia" w:hAnsi="Arial" w:cs="Arial"/>
+                              <w:b/>
+                              <w:color w:val="45CBF5" w:themeColor="accent6" w:themeTint="99"/>
+                              <w:sz w:val="22"/>
+                              <w:szCs w:val="144"/>
+                            </w:rPr>
+                            <w:t>Téllez González Kevin</w:t>
+                          </w:r>
+                        </w:p>
+                        <w:p>
+                          <w:pPr>
+                            <w:jc w:val="center"/>
+                            <w:rPr>
+                              <w:rFonts w:ascii="Arial" w:eastAsiaTheme="majorEastAsia" w:hAnsi="Arial" w:cs="Arial"/>
+                              <w:b/>
+                              <w:color w:val="45CBF5" w:themeColor="accent6" w:themeTint="99"/>
+                              <w:sz w:val="22"/>
+                              <w:szCs w:val="144"/>
+                            </w:rPr>
+                          </w:pPr>
+                        </w:p>
+                        <w:p>
+                          <w:pPr>
+                            <w:jc w:val="center"/>
+                            <w:rPr>
+                              <w:rFonts w:ascii="Arial" w:eastAsiaTheme="majorEastAsia" w:hAnsi="Arial" w:cs="Arial"/>
+                              <w:b/>
+                              <w:color w:val="45CBF5" w:themeColor="accent6" w:themeTint="99"/>
+                              <w:sz w:val="22"/>
+                              <w:szCs w:val="144"/>
+                            </w:rPr>
+                          </w:pPr>
+                          <w:r>
+                            <w:rPr>
+                              <w:rFonts w:ascii="Arial" w:eastAsiaTheme="majorEastAsia" w:hAnsi="Arial" w:cs="Arial"/>
+                              <w:b/>
+                              <w:color w:val="45CBF5" w:themeColor="accent6" w:themeTint="99"/>
+                              <w:sz w:val="22"/>
+                              <w:szCs w:val="144"/>
+                            </w:rPr>
+                            <w:t>PROFESOR:</w:t>
+                          </w:r>
+                        </w:p>
+                        <w:p>
+                          <w:pPr>
+                            <w:jc w:val="center"/>
+                            <w:rPr>
+                              <w:rFonts w:ascii="Arial" w:eastAsiaTheme="majorEastAsia" w:hAnsi="Arial" w:cs="Arial"/>
+                              <w:b/>
+                              <w:color w:val="45CBF5" w:themeColor="accent6" w:themeTint="99"/>
+                              <w:sz w:val="22"/>
+                              <w:szCs w:val="144"/>
+                            </w:rPr>
+                          </w:pPr>
+                        </w:p>
+                        <w:p>
+                          <w:pPr>
+                            <w:jc w:val="center"/>
+                            <w:rPr>
+                              <w:rFonts w:ascii="Arial" w:eastAsiaTheme="majorEastAsia" w:hAnsi="Arial" w:cs="Arial"/>
+                              <w:b/>
+                              <w:color w:val="45CBF5" w:themeColor="accent6" w:themeTint="99"/>
+                              <w:sz w:val="22"/>
+                              <w:szCs w:val="144"/>
+                            </w:rPr>
+                          </w:pPr>
+                          <w:r>
+                            <w:rPr>
+                              <w:rFonts w:ascii="Arial" w:eastAsiaTheme="majorEastAsia" w:hAnsi="Arial" w:cs="Arial"/>
+                              <w:b/>
+                              <w:color w:val="45CBF5" w:themeColor="accent6" w:themeTint="99"/>
+                              <w:sz w:val="22"/>
+                              <w:szCs w:val="144"/>
+                            </w:rPr>
+                            <w:t>Omar Téllez Barrientos</w:t>
+                          </w:r>
+                        </w:p>
+                        <w:p>
+                          <w:pPr>
+                            <w:jc w:val="center"/>
+                            <w:rPr>
+                              <w:rFonts w:ascii="Arial" w:eastAsiaTheme="majorEastAsia" w:hAnsi="Arial" w:cs="Arial"/>
+                              <w:b/>
+                              <w:color w:val="45CBF5" w:themeColor="accent6" w:themeTint="99"/>
+                              <w:sz w:val="22"/>
+                              <w:szCs w:val="144"/>
+                            </w:rPr>
+                          </w:pPr>
+                        </w:p>
+                        <w:p>
+                          <w:pPr>
+                            <w:jc w:val="center"/>
+                            <w:rPr>
+                              <w:rFonts w:ascii="Arial" w:eastAsiaTheme="majorEastAsia" w:hAnsi="Arial" w:cs="Arial"/>
+                              <w:b/>
+                              <w:color w:val="45CBF5" w:themeColor="accent6" w:themeTint="99"/>
+                              <w:sz w:val="22"/>
+                              <w:szCs w:val="144"/>
+                            </w:rPr>
+                          </w:pPr>
+                          <w:r>
+                            <w:rPr>
+                              <w:rFonts w:ascii="Arial" w:eastAsiaTheme="majorEastAsia" w:hAnsi="Arial" w:cs="Arial"/>
+                              <w:b/>
+                              <w:color w:val="45CBF5" w:themeColor="accent6" w:themeTint="99"/>
+                              <w:sz w:val="22"/>
+                              <w:szCs w:val="144"/>
+                            </w:rPr>
+                            <w:t>ASIGNATURA:</w:t>
+                          </w:r>
+                        </w:p>
+                        <w:p>
+                          <w:pPr>
+                            <w:jc w:val="center"/>
+                            <w:rPr>
+                              <w:rFonts w:ascii="Arial" w:eastAsiaTheme="majorEastAsia" w:hAnsi="Arial" w:cs="Arial"/>
+                              <w:b/>
+                              <w:color w:val="45CBF5" w:themeColor="accent6" w:themeTint="99"/>
+                              <w:sz w:val="22"/>
+                              <w:szCs w:val="144"/>
+                            </w:rPr>
+                          </w:pPr>
+                        </w:p>
+                        <w:p>
+                          <w:pPr>
+                            <w:jc w:val="center"/>
+                            <w:rPr>
+                              <w:rFonts w:ascii="Arial" w:eastAsiaTheme="majorEastAsia" w:hAnsi="Arial" w:cs="Arial"/>
+                              <w:b/>
+                              <w:color w:val="45CBF5" w:themeColor="accent6" w:themeTint="99"/>
+                              <w:sz w:val="22"/>
+                              <w:szCs w:val="144"/>
+                            </w:rPr>
+                          </w:pPr>
+                          <w:r>
+                            <w:rPr>
+                              <w:rFonts w:ascii="Arial" w:eastAsiaTheme="majorEastAsia" w:hAnsi="Arial" w:cs="Arial"/>
+                              <w:b/>
+                              <w:color w:val="45CBF5" w:themeColor="accent6" w:themeTint="99"/>
+                              <w:sz w:val="22"/>
+                              <w:szCs w:val="144"/>
+                            </w:rPr>
+                            <w:t>Integradora 1</w:t>
+                          </w:r>
+                        </w:p>
+                        <w:p>
+                          <w:pPr>
+                            <w:pStyle w:val="Sinespaciado"/>
+                            <w:rPr>
+                              <w:color w:val="455F51" w:themeColor="text2"/>
+                              <w:lang w:val="es-MX"/>
+                            </w:rPr>
+                          </w:pPr>
+                        </w:p>
+                      </w:txbxContent>
+                    </v:textbox>
+                    <w10:wrap type="square" anchorx="page" anchory="page"/>
+                  </v:shape>
+                </w:pict>
+              </mc:Fallback>
+            </mc:AlternateContent>
+          </w:r>
+          <w:r>
+            <w:rPr>
+              <w:noProof/>
+              <w:lang w:eastAsia="es-MX"/>
+            </w:rPr>
+            <w:drawing>
+              <wp:anchor distT="0" distB="0" distL="114300" distR="114300" simplePos="0" relativeHeight="251637248" behindDoc="0" locked="0" layoutInCell="1" allowOverlap="1" wp14:anchorId="3A29D625" wp14:editId="1C32BAA8">
+                <wp:simplePos x="0" y="0"/>
+                <wp:positionH relativeFrom="column">
+                  <wp:posOffset>8208331</wp:posOffset>
+                </wp:positionH>
+                <wp:positionV relativeFrom="paragraph">
+                  <wp:posOffset>3267508</wp:posOffset>
+                </wp:positionV>
+                <wp:extent cx="1092835" cy="676910"/>
+                <wp:effectExtent l="0" t="0" r="0" b="8890"/>
+                <wp:wrapNone/>
+                <wp:docPr id="38" name="Imagen 38" descr="BlueSkyLogo"/>
+                <wp:cNvGraphicFramePr/>
+                <a:graphic xmlns:a="http://schemas.openxmlformats.org/drawingml/2006/main">
+                  <a:graphicData uri="http://schemas.openxmlformats.org/drawingml/2006/picture">
+                    <pic:pic xmlns:pic="http://schemas.openxmlformats.org/drawingml/2006/picture">
+                      <pic:nvPicPr>
+                        <pic:cNvPr id="38" name="Imagen 38" descr="BlueSkyLogo"/>
+                        <pic:cNvPicPr/>
+                      </pic:nvPicPr>
+                      <pic:blipFill>
+                        <a:blip r:embed="rId9" cstate="print">
+                          <a:extLst>
+                            <a:ext uri="{28A0092B-C50C-407E-A947-70E740481C1C}">
+                              <a14:useLocalDpi xmlns:a14="http://schemas.microsoft.com/office/drawing/2010/main" val="0"/>
+                            </a:ext>
+                          </a:extLst>
+                        </a:blip>
+                        <a:srcRect/>
+                        <a:stretch>
+                          <a:fillRect/>
+                        </a:stretch>
+                      </pic:blipFill>
+                      <pic:spPr bwMode="auto">
+                        <a:xfrm>
+                          <a:off x="0" y="0"/>
+                          <a:ext cx="1092835" cy="676910"/>
+                        </a:xfrm>
+                        <a:prstGeom prst="rect">
+                          <a:avLst/>
+                        </a:prstGeom>
+                        <a:noFill/>
+                        <a:ln>
+                          <a:noFill/>
+                        </a:ln>
+                      </pic:spPr>
+                    </pic:pic>
+                  </a:graphicData>
+                </a:graphic>
+              </wp:anchor>
+            </w:drawing>
+          </w:r>
+          <w:r>
+            <w:rPr>
+              <w:noProof/>
+              <w:lang w:eastAsia="es-MX"/>
+            </w:rPr>
+            <mc:AlternateContent>
+              <mc:Choice Requires="wps">
+                <w:drawing>
+                  <wp:anchor distT="0" distB="0" distL="114300" distR="114300" simplePos="0" relativeHeight="251641344" behindDoc="0" locked="0" layoutInCell="1" allowOverlap="1" wp14:anchorId="47A9D4B1" wp14:editId="6521F3FA">
                     <wp:simplePos x="0" y="0"/>
                     <wp:positionH relativeFrom="page">
                       <wp:posOffset>3547110</wp:posOffset>
@@ -427,6 +1237,11 @@
                             <a:prstGeom prst="rect">
                               <a:avLst/>
                             </a:prstGeom>
+                            <a:solidFill>
+                              <a:schemeClr val="accent6">
+                                <a:lumMod val="75000"/>
+                              </a:schemeClr>
+                            </a:solidFill>
                             <a:ln>
                               <a:noFill/>
                             </a:ln>
@@ -467,7 +1282,7 @@
               </mc:Choice>
               <mc:Fallback>
                 <w:pict>
-                  <v:rect w14:anchorId="21464637" id="Rectángulo 469" o:spid="_x0000_s1026" style="position:absolute;margin-left:279.3pt;margin-top:665.1pt;width:226.45pt;height:9.35pt;z-index:251662336;visibility:visible;mso-wrap-style:square;mso-width-percent:370;mso-height-percent:0;mso-wrap-distance-left:9pt;mso-wrap-distance-top:0;mso-wrap-distance-right:9pt;mso-wrap-distance-bottom:0;mso-position-horizontal:absolute;mso-position-horizontal-relative:page;mso-position-vertical:absolute;mso-position-vertical-relative:page;mso-width-percent:370;mso-height-percent:0;mso-width-relative:page;mso-height-relative:margin;v-text-anchor:middle" o:gfxdata="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" fillcolor="#549e39 [3204]" stroked="f" strokeweight="1pt">
+                  <v:rect w14:anchorId="4FC6AFCC" id="Rectángulo 469" o:spid="_x0000_s1026" style="position:absolute;margin-left:279.3pt;margin-top:665.1pt;width:226.45pt;height:9.35pt;z-index:251641344;visibility:visible;mso-wrap-style:square;mso-width-percent:370;mso-height-percent:0;mso-wrap-distance-left:9pt;mso-wrap-distance-top:0;mso-wrap-distance-right:9pt;mso-wrap-distance-bottom:0;mso-position-horizontal:absolute;mso-position-horizontal-relative:page;mso-position-vertical:absolute;mso-position-vertical-relative:page;mso-width-percent:370;mso-height-percent:0;mso-width-relative:page;mso-height-relative:margin;v-text-anchor:middle" o:gfxdata="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" fillcolor="#066684 [2409]" stroked="f" strokeweight="1pt">
                     <w10:wrap anchorx="page" anchory="page"/>
                   </v:rect>
                 </w:pict>
@@ -480,7 +1295,7 @@
               <w:lang w:eastAsia="es-MX"/>
             </w:rPr>
             <w:drawing>
-              <wp:anchor distT="0" distB="0" distL="114300" distR="114300" simplePos="0" relativeHeight="251685888" behindDoc="0" locked="0" layoutInCell="1" allowOverlap="1" wp14:anchorId="2BC01375" wp14:editId="02B74227">
+              <wp:anchor distT="0" distB="0" distL="114300" distR="114300" simplePos="0" relativeHeight="251698688" behindDoc="0" locked="0" layoutInCell="1" allowOverlap="1" wp14:anchorId="2402792A" wp14:editId="0DEF0246">
                 <wp:simplePos x="0" y="0"/>
                 <wp:positionH relativeFrom="page">
                   <wp:posOffset>3524250</wp:posOffset>
@@ -503,7 +1318,7 @@
                         <pic:cNvPicPr/>
                       </pic:nvPicPr>
                       <pic:blipFill>
-                        <a:blip r:embed="rId9" cstate="print">
+                        <a:blip r:embed="rId11" cstate="print">
                           <a:extLst>
                             <a:ext uri="{28A0092B-C50C-407E-A947-70E740481C1C}">
                               <a14:useLocalDpi xmlns:a14="http://schemas.microsoft.com/office/drawing/2010/main" val="0"/>
@@ -543,7 +1358,7 @@
             <mc:AlternateContent>
               <mc:Choice Requires="wps">
                 <w:drawing>
-                  <wp:anchor distT="0" distB="0" distL="114300" distR="114300" simplePos="0" relativeHeight="251661312" behindDoc="0" locked="0" layoutInCell="1" allowOverlap="1" wp14:anchorId="43183B6C" wp14:editId="13AC765A">
+                  <wp:anchor distT="0" distB="0" distL="114300" distR="114300" simplePos="0" relativeHeight="251639296" behindDoc="0" locked="0" layoutInCell="1" allowOverlap="1" wp14:anchorId="2536EBE2" wp14:editId="48ABEB09">
                     <wp:simplePos x="0" y="0"/>
                     <wp:positionH relativeFrom="page">
                       <wp:posOffset>3514725</wp:posOffset>
@@ -581,7 +1396,7 @@
                                   <w:rPr>
                                     <w:rFonts w:ascii="Arial" w:eastAsiaTheme="majorEastAsia" w:hAnsi="Arial" w:cs="Arial"/>
                                     <w:b/>
-                                    <w:color w:val="549E39" w:themeColor="accent1"/>
+                                    <w:color w:val="45CBF5" w:themeColor="accent6" w:themeTint="99"/>
                                     <w:sz w:val="48"/>
                                     <w:szCs w:val="72"/>
                                   </w:rPr>
@@ -598,7 +1413,7 @@
                                       <w:rPr>
                                         <w:rFonts w:asciiTheme="majorHAnsi" w:eastAsiaTheme="majorEastAsia" w:hAnsiTheme="majorHAnsi" w:cstheme="majorBidi"/>
                                         <w:b/>
-                                        <w:color w:val="549E39" w:themeColor="accent1"/>
+                                        <w:color w:val="45CBF5" w:themeColor="accent6" w:themeTint="99"/>
                                         <w:sz w:val="144"/>
                                         <w:szCs w:val="72"/>
                                       </w:rPr>
@@ -607,11 +1422,11 @@
                                       <w:rPr>
                                         <w:rFonts w:ascii="Arial" w:eastAsiaTheme="majorEastAsia" w:hAnsi="Arial" w:cs="Arial"/>
                                         <w:b/>
-                                        <w:color w:val="549E39" w:themeColor="accent1"/>
+                                        <w:color w:val="45CBF5" w:themeColor="accent6" w:themeTint="99"/>
                                         <w:sz w:val="48"/>
                                         <w:szCs w:val="72"/>
                                       </w:rPr>
-                                      <w:t>Nombre de la empresa</w:t>
+                                      <w:t>Blue Sky</w:t>
                                     </w:r>
                                   </w:p>
                                 </w:sdtContent>
@@ -634,7 +1449,7 @@
                                   <w:rPr>
                                     <w:rFonts w:ascii="Arial" w:eastAsiaTheme="majorEastAsia" w:hAnsi="Arial" w:cs="Arial"/>
                                     <w:b/>
-                                    <w:color w:val="549E39" w:themeColor="accent1"/>
+                                    <w:color w:val="45CBF5" w:themeColor="accent6" w:themeTint="99"/>
                                     <w:sz w:val="44"/>
                                     <w:szCs w:val="72"/>
                                   </w:rPr>
@@ -643,11 +1458,11 @@
                                   <w:rPr>
                                     <w:rFonts w:ascii="Arial" w:eastAsiaTheme="majorEastAsia" w:hAnsi="Arial" w:cs="Arial"/>
                                     <w:b/>
-                                    <w:color w:val="549E39" w:themeColor="accent1"/>
+                                    <w:color w:val="45CBF5" w:themeColor="accent6" w:themeTint="99"/>
                                     <w:sz w:val="44"/>
                                     <w:szCs w:val="72"/>
                                   </w:rPr>
-                                  <w:t>Título del proyecto</w:t>
+                                  <w:t>Pet Sitting</w:t>
                                 </w:r>
                               </w:p>
                               <w:p>
@@ -675,13 +1490,9 @@
                                 </w:pPr>
                                 <w:r>
                                   <w:rPr>
-                                    <w:rFonts w:ascii="Arial" w:eastAsiaTheme="majorEastAsia" w:hAnsi="Arial" w:cs="Arial"/>
-                                    <w:b/>
-                                    <w:color w:val="549E39" w:themeColor="accent1"/>
-                                    <w:sz w:val="44"/>
-                                    <w:szCs w:val="72"/>
+                                    <w:noProof/>
                                   </w:rPr>
-                                  <w:t>Colocar aquí ambos logos</w:t>
+                                  <w:t xml:space="preserve"> </w:t>
                                 </w:r>
                               </w:p>
                             </w:txbxContent>
@@ -706,11 +1517,7 @@
               </mc:Choice>
               <mc:Fallback>
                 <w:pict>
-                  <v:shapetype w14:anchorId="43183B6C" id="_x0000_t202" coordsize="21600,21600" o:spt="202" path="m,l,21600r21600,l21600,xe">
-                    <v:stroke joinstyle="miter"/>
-                    <v:path gradientshapeok="t" o:connecttype="rect"/>
-                  </v:shapetype>
-                  <v:shape id="Cuadro de texto 470" o:spid="_x0000_s1028" type="#_x0000_t202" style="position:absolute;left:0;text-align:left;margin-left:276.75pt;margin-top:225.75pt;width:220.3pt;height:225.75pt;z-index:251661312;visibility:visible;mso-wrap-style:square;mso-width-percent:360;mso-height-percent:0;mso-wrap-distance-left:9pt;mso-wrap-distance-top:0;mso-wrap-distance-right:9pt;mso-wrap-distance-bottom:0;mso-position-horizontal:absolute;mso-position-horizontal-relative:page;mso-position-vertical:absolute;mso-position-vertical-relative:page;mso-width-percent:360;mso-height-percent:0;mso-width-relative:page;mso-height-relative:page;v-text-anchor:top" o:gfxdata="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" filled="f" stroked="f" strokeweight=".5pt">
+                  <v:shape w14:anchorId="2536EBE2" id="Cuadro de texto 470" o:spid="_x0000_s1029" type="#_x0000_t202" style="position:absolute;left:0;text-align:left;margin-left:276.75pt;margin-top:225.75pt;width:220.3pt;height:225.75pt;z-index:251639296;visibility:visible;mso-wrap-style:square;mso-width-percent:360;mso-height-percent:0;mso-wrap-distance-left:9pt;mso-wrap-distance-top:0;mso-wrap-distance-right:9pt;mso-wrap-distance-bottom:0;mso-position-horizontal:absolute;mso-position-horizontal-relative:page;mso-position-vertical:absolute;mso-position-vertical-relative:page;mso-width-percent:360;mso-height-percent:0;mso-width-relative:page;mso-height-relative:page;v-text-anchor:top" o:gfxdata="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" filled="f" stroked="f" strokeweight=".5pt">
                     <v:textbox>
                       <w:txbxContent>
                         <w:sdt>
@@ -718,7 +1525,7 @@
                             <w:rPr>
                               <w:rFonts w:ascii="Arial" w:eastAsiaTheme="majorEastAsia" w:hAnsi="Arial" w:cs="Arial"/>
                               <w:b/>
-                              <w:color w:val="549E39" w:themeColor="accent1"/>
+                              <w:color w:val="45CBF5" w:themeColor="accent6" w:themeTint="99"/>
                               <w:sz w:val="48"/>
                               <w:szCs w:val="72"/>
                             </w:rPr>
@@ -735,7 +1542,7 @@
                                 <w:rPr>
                                   <w:rFonts w:asciiTheme="majorHAnsi" w:eastAsiaTheme="majorEastAsia" w:hAnsiTheme="majorHAnsi" w:cstheme="majorBidi"/>
                                   <w:b/>
-                                  <w:color w:val="549E39" w:themeColor="accent1"/>
+                                  <w:color w:val="45CBF5" w:themeColor="accent6" w:themeTint="99"/>
                                   <w:sz w:val="144"/>
                                   <w:szCs w:val="72"/>
                                 </w:rPr>
@@ -744,11 +1551,11 @@
                                 <w:rPr>
                                   <w:rFonts w:ascii="Arial" w:eastAsiaTheme="majorEastAsia" w:hAnsi="Arial" w:cs="Arial"/>
                                   <w:b/>
-                                  <w:color w:val="549E39" w:themeColor="accent1"/>
+                                  <w:color w:val="45CBF5" w:themeColor="accent6" w:themeTint="99"/>
                                   <w:sz w:val="48"/>
                                   <w:szCs w:val="72"/>
                                 </w:rPr>
-                                <w:t>Nombre de la empresa</w:t>
+                                <w:t>Blue Sky</w:t>
                               </w:r>
                             </w:p>
                           </w:sdtContent>
@@ -771,7 +1578,7 @@
                             <w:rPr>
                               <w:rFonts w:ascii="Arial" w:eastAsiaTheme="majorEastAsia" w:hAnsi="Arial" w:cs="Arial"/>
                               <w:b/>
-                              <w:color w:val="549E39" w:themeColor="accent1"/>
+                              <w:color w:val="45CBF5" w:themeColor="accent6" w:themeTint="99"/>
                               <w:sz w:val="44"/>
                               <w:szCs w:val="72"/>
                             </w:rPr>
@@ -780,11 +1587,11 @@
                             <w:rPr>
                               <w:rFonts w:ascii="Arial" w:eastAsiaTheme="majorEastAsia" w:hAnsi="Arial" w:cs="Arial"/>
                               <w:b/>
-                              <w:color w:val="549E39" w:themeColor="accent1"/>
+                              <w:color w:val="45CBF5" w:themeColor="accent6" w:themeTint="99"/>
                               <w:sz w:val="44"/>
                               <w:szCs w:val="72"/>
                             </w:rPr>
-                            <w:t>Título del proyecto</w:t>
+                            <w:t>Pet Sitting</w:t>
                           </w:r>
                         </w:p>
                         <w:p>
@@ -812,258 +1619,10 @@
                           </w:pPr>
                           <w:r>
                             <w:rPr>
-                              <w:rFonts w:ascii="Arial" w:eastAsiaTheme="majorEastAsia" w:hAnsi="Arial" w:cs="Arial"/>
-                              <w:b/>
-                              <w:color w:val="549E39" w:themeColor="accent1"/>
-                              <w:sz w:val="44"/>
-                              <w:szCs w:val="72"/>
+                              <w:noProof/>
                             </w:rPr>
-                            <w:t>Colocar aquí ambos logos</w:t>
+                            <w:t xml:space="preserve"> </w:t>
                           </w:r>
-                        </w:p>
-                      </w:txbxContent>
-                    </v:textbox>
-                    <w10:wrap type="square" anchorx="page" anchory="page"/>
-                  </v:shape>
-                </w:pict>
-              </mc:Fallback>
-            </mc:AlternateContent>
-          </w:r>
-          <w:r>
-            <w:rPr>
-              <w:noProof/>
-              <w:lang w:eastAsia="es-MX"/>
-            </w:rPr>
-            <mc:AlternateContent>
-              <mc:Choice Requires="wps">
-                <w:drawing>
-                  <wp:anchor distT="0" distB="0" distL="114300" distR="114300" simplePos="0" relativeHeight="251664384" behindDoc="0" locked="0" layoutInCell="1" allowOverlap="1" wp14:anchorId="2A15A0A3" wp14:editId="1AC06568">
-                    <wp:simplePos x="0" y="0"/>
-                    <wp:positionH relativeFrom="page">
-                      <wp:posOffset>3562350</wp:posOffset>
-                    </wp:positionH>
-                    <wp:positionV relativeFrom="page">
-                      <wp:posOffset>5895975</wp:posOffset>
-                    </wp:positionV>
-                    <wp:extent cx="2800350" cy="962025"/>
-                    <wp:effectExtent l="0" t="0" r="0" b="0"/>
-                    <wp:wrapSquare wrapText="bothSides"/>
-                    <wp:docPr id="465" name="Cuadro de texto 465"/>
-                    <wp:cNvGraphicFramePr/>
-                    <a:graphic xmlns:a="http://schemas.openxmlformats.org/drawingml/2006/main">
-                      <a:graphicData uri="http://schemas.microsoft.com/office/word/2010/wordprocessingShape">
-                        <wps:wsp>
-                          <wps:cNvSpPr txBox="1"/>
-                          <wps:spPr>
-                            <a:xfrm>
-                              <a:off x="0" y="0"/>
-                              <a:ext cx="2800350" cy="962025"/>
-                            </a:xfrm>
-                            <a:prstGeom prst="rect">
-                              <a:avLst/>
-                            </a:prstGeom>
-                            <a:noFill/>
-                            <a:ln w="6350">
-                              <a:noFill/>
-                            </a:ln>
-                            <a:effectLst/>
-                          </wps:spPr>
-                          <wps:txbx>
-                            <w:txbxContent>
-                              <w:p>
-                                <w:pPr>
-                                  <w:jc w:val="center"/>
-                                  <w:rPr>
-                                    <w:rFonts w:ascii="Arial" w:eastAsiaTheme="majorEastAsia" w:hAnsi="Arial" w:cs="Arial"/>
-                                    <w:b/>
-                                    <w:color w:val="549E39" w:themeColor="accent1"/>
-                                    <w:sz w:val="18"/>
-                                    <w:szCs w:val="72"/>
-                                  </w:rPr>
-                                </w:pPr>
-                                <w:r>
-                                  <w:rPr>
-                                    <w:rFonts w:ascii="Arial" w:eastAsiaTheme="majorEastAsia" w:hAnsi="Arial" w:cs="Arial"/>
-                                    <w:b/>
-                                    <w:color w:val="549E39" w:themeColor="accent1"/>
-                                    <w:sz w:val="18"/>
-                                    <w:szCs w:val="72"/>
-                                  </w:rPr>
-                                  <w:t>INTEGRANTES:</w:t>
-                                </w:r>
-                              </w:p>
-                              <w:p>
-                                <w:pPr>
-                                  <w:jc w:val="center"/>
-                                  <w:rPr>
-                                    <w:rFonts w:ascii="Arial" w:eastAsiaTheme="majorEastAsia" w:hAnsi="Arial" w:cs="Arial"/>
-                                    <w:b/>
-                                    <w:color w:val="549E39" w:themeColor="accent1"/>
-                                    <w:sz w:val="18"/>
-                                    <w:szCs w:val="72"/>
-                                  </w:rPr>
-                                </w:pPr>
-                                <w:r>
-                                  <w:rPr>
-                                    <w:rFonts w:ascii="Arial" w:eastAsiaTheme="majorEastAsia" w:hAnsi="Arial" w:cs="Arial"/>
-                                    <w:b/>
-                                    <w:color w:val="549E39" w:themeColor="accent1"/>
-                                    <w:sz w:val="18"/>
-                                    <w:szCs w:val="72"/>
-                                  </w:rPr>
-                                  <w:t>PROFESOR:</w:t>
-                                </w:r>
-                              </w:p>
-                              <w:p>
-                                <w:pPr>
-                                  <w:jc w:val="center"/>
-                                  <w:rPr>
-                                    <w:rFonts w:ascii="Arial" w:eastAsiaTheme="majorEastAsia" w:hAnsi="Arial" w:cs="Arial"/>
-                                    <w:b/>
-                                    <w:color w:val="549E39" w:themeColor="accent1"/>
-                                    <w:sz w:val="18"/>
-                                    <w:szCs w:val="72"/>
-                                  </w:rPr>
-                                </w:pPr>
-                                <w:r>
-                                  <w:rPr>
-                                    <w:rFonts w:ascii="Arial" w:eastAsiaTheme="majorEastAsia" w:hAnsi="Arial" w:cs="Arial"/>
-                                    <w:b/>
-                                    <w:color w:val="549E39" w:themeColor="accent1"/>
-                                    <w:sz w:val="18"/>
-                                    <w:szCs w:val="72"/>
-                                  </w:rPr>
-                                  <w:t>ASIGNATURA</w:t>
-                                </w:r>
-                                <w:r>
-                                  <w:rPr>
-                                    <w:rFonts w:ascii="Arial" w:eastAsiaTheme="majorEastAsia" w:hAnsi="Arial" w:cs="Arial"/>
-                                    <w:b/>
-                                    <w:color w:val="549E39" w:themeColor="accent1"/>
-                                    <w:sz w:val="18"/>
-                                    <w:szCs w:val="72"/>
-                                  </w:rPr>
-                                  <w:t>:</w:t>
-                                </w:r>
-                              </w:p>
-                              <w:p>
-                                <w:pPr>
-                                  <w:pStyle w:val="Sinespaciado"/>
-                                  <w:rPr>
-                                    <w:color w:val="455F51" w:themeColor="text2"/>
-                                    <w:lang w:val="es-MX"/>
-                                  </w:rPr>
-                                </w:pPr>
-                              </w:p>
-                            </w:txbxContent>
-                          </wps:txbx>
-                          <wps:bodyPr rot="0" spcFirstLastPara="0" vertOverflow="overflow" horzOverflow="overflow" vert="horz" wrap="square" lIns="91440" tIns="45720" rIns="91440" bIns="45720" numCol="1" spcCol="0" rtlCol="0" fromWordArt="0" anchor="b" anchorCtr="0" forceAA="0" compatLnSpc="1">
-                            <a:prstTxWarp prst="textNoShape">
-                              <a:avLst/>
-                            </a:prstTxWarp>
-                            <a:noAutofit/>
-                          </wps:bodyPr>
-                        </wps:wsp>
-                      </a:graphicData>
-                    </a:graphic>
-                    <wp14:sizeRelH relativeFrom="page">
-                      <wp14:pctWidth>0</wp14:pctWidth>
-                    </wp14:sizeRelH>
-                    <wp14:sizeRelV relativeFrom="margin">
-                      <wp14:pctHeight>0</wp14:pctHeight>
-                    </wp14:sizeRelV>
-                  </wp:anchor>
-                </w:drawing>
-              </mc:Choice>
-              <mc:Fallback>
-                <w:pict>
-                  <v:shape w14:anchorId="2A15A0A3" id="Cuadro de texto 465" o:spid="_x0000_s1029" type="#_x0000_t202" style="position:absolute;left:0;text-align:left;margin-left:280.5pt;margin-top:464.25pt;width:220.5pt;height:75.75pt;z-index:251664384;visibility:visible;mso-wrap-style:square;mso-width-percent:0;mso-height-percent:0;mso-wrap-distance-left:9pt;mso-wrap-distance-top:0;mso-wrap-distance-right:9pt;mso-wrap-distance-bottom:0;mso-position-horizontal:absolute;mso-position-horizontal-relative:page;mso-position-vertical:absolute;mso-position-vertical-relative:page;mso-width-percent:0;mso-height-percent:0;mso-width-relative:page;mso-height-relative:margin;v-text-anchor:bottom" o:gfxdata="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" filled="f" stroked="f" strokeweight=".5pt">
-                    <v:textbox>
-                      <w:txbxContent>
-                        <w:p>
-                          <w:pPr>
-                            <w:jc w:val="center"/>
-                            <w:rPr>
-                              <w:rFonts w:ascii="Arial" w:eastAsiaTheme="majorEastAsia" w:hAnsi="Arial" w:cs="Arial"/>
-                              <w:b/>
-                              <w:color w:val="549E39" w:themeColor="accent1"/>
-                              <w:sz w:val="18"/>
-                              <w:szCs w:val="72"/>
-                            </w:rPr>
-                          </w:pPr>
-                          <w:r>
-                            <w:rPr>
-                              <w:rFonts w:ascii="Arial" w:eastAsiaTheme="majorEastAsia" w:hAnsi="Arial" w:cs="Arial"/>
-                              <w:b/>
-                              <w:color w:val="549E39" w:themeColor="accent1"/>
-                              <w:sz w:val="18"/>
-                              <w:szCs w:val="72"/>
-                            </w:rPr>
-                            <w:t>INTEGRANTES:</w:t>
-                          </w:r>
-                        </w:p>
-                        <w:p>
-                          <w:pPr>
-                            <w:jc w:val="center"/>
-                            <w:rPr>
-                              <w:rFonts w:ascii="Arial" w:eastAsiaTheme="majorEastAsia" w:hAnsi="Arial" w:cs="Arial"/>
-                              <w:b/>
-                              <w:color w:val="549E39" w:themeColor="accent1"/>
-                              <w:sz w:val="18"/>
-                              <w:szCs w:val="72"/>
-                            </w:rPr>
-                          </w:pPr>
-                          <w:r>
-                            <w:rPr>
-                              <w:rFonts w:ascii="Arial" w:eastAsiaTheme="majorEastAsia" w:hAnsi="Arial" w:cs="Arial"/>
-                              <w:b/>
-                              <w:color w:val="549E39" w:themeColor="accent1"/>
-                              <w:sz w:val="18"/>
-                              <w:szCs w:val="72"/>
-                            </w:rPr>
-                            <w:t>PROFESOR:</w:t>
-                          </w:r>
-                        </w:p>
-                        <w:p>
-                          <w:pPr>
-                            <w:jc w:val="center"/>
-                            <w:rPr>
-                              <w:rFonts w:ascii="Arial" w:eastAsiaTheme="majorEastAsia" w:hAnsi="Arial" w:cs="Arial"/>
-                              <w:b/>
-                              <w:color w:val="549E39" w:themeColor="accent1"/>
-                              <w:sz w:val="18"/>
-                              <w:szCs w:val="72"/>
-                            </w:rPr>
-                          </w:pPr>
-                          <w:r>
-                            <w:rPr>
-                              <w:rFonts w:ascii="Arial" w:eastAsiaTheme="majorEastAsia" w:hAnsi="Arial" w:cs="Arial"/>
-                              <w:b/>
-                              <w:color w:val="549E39" w:themeColor="accent1"/>
-                              <w:sz w:val="18"/>
-                              <w:szCs w:val="72"/>
-                            </w:rPr>
-                            <w:t>ASIGNATURA</w:t>
-                          </w:r>
-                          <w:r>
-                            <w:rPr>
-                              <w:rFonts w:ascii="Arial" w:eastAsiaTheme="majorEastAsia" w:hAnsi="Arial" w:cs="Arial"/>
-                              <w:b/>
-                              <w:color w:val="549E39" w:themeColor="accent1"/>
-                              <w:sz w:val="18"/>
-                              <w:szCs w:val="72"/>
-                            </w:rPr>
-                            <w:t>:</w:t>
-                          </w:r>
-                        </w:p>
-                        <w:p>
-                          <w:pPr>
-                            <w:pStyle w:val="Sinespaciado"/>
-                            <w:rPr>
-                              <w:color w:val="455F51" w:themeColor="text2"/>
-                              <w:lang w:val="es-MX"/>
-                            </w:rPr>
-                          </w:pPr>
                         </w:p>
                       </w:txbxContent>
                     </v:textbox>
@@ -2993,23 +3552,20 @@
       <w:bookmarkEnd w:id="0"/>
     </w:p>
     <w:p>
-      <w:r>
-        <w:t xml:space="preserve">Explicar </w:t>
-      </w:r>
-      <w:r>
-        <w:t>en qué consiste el proyecto, ¿Qué van a realizar? ¿Para qué lo van a realizar? Y ¿Cómo lo van a realizar?</w:t>
-      </w:r>
-    </w:p>
-    <w:p>
-      <w:pPr>
+      <w:pPr>
+        <w:spacing w:line="360" w:lineRule="auto"/>
         <w:rPr>
-          <w:rFonts w:ascii="Palatino Linotype" w:eastAsiaTheme="majorEastAsia" w:hAnsi="Palatino Linotype" w:cstheme="majorBidi"/>
-          <w:b/>
-          <w:color w:val="3E762A" w:themeColor="accent1" w:themeShade="BF"/>
-          <w:sz w:val="32"/>
-          <w:szCs w:val="32"/>
+          <w:rFonts w:ascii="Arial" w:hAnsi="Arial" w:cs="Arial"/>
+          <w:szCs w:val="24"/>
         </w:rPr>
       </w:pPr>
+      <w:r>
+        <w:rPr>
+          <w:rFonts w:ascii="Arial" w:hAnsi="Arial" w:cs="Arial"/>
+          <w:szCs w:val="24"/>
+        </w:rPr>
+        <w:t>Es crear un sistema de control para la dispensación de comida en el cual el usuario podrá dar de alta a su mascota al momento de seleccionar el tipo de animal (perro, gato, conejo y algunos roedores) el sistema muestra una serie de recomendaciones para el cuidado de la mascota.</w:t>
+      </w:r>
     </w:p>
     <w:p>
       <w:pPr>
@@ -3032,33 +3588,170 @@
     </w:p>
     <w:p>
       <w:pPr>
+        <w:spacing w:line="360" w:lineRule="auto"/>
         <w:rPr>
-          <w:sz w:val="23"/>
-          <w:szCs w:val="23"/>
+          <w:rFonts w:ascii="Arial" w:hAnsi="Arial" w:cs="Arial"/>
+          <w:color w:val="000000" w:themeColor="text1"/>
+          <w:szCs w:val="24"/>
         </w:rPr>
       </w:pPr>
       <w:r>
         <w:rPr>
-          <w:sz w:val="23"/>
-          <w:szCs w:val="23"/>
+          <w:rFonts w:ascii="Arial" w:hAnsi="Arial" w:cs="Arial"/>
+          <w:szCs w:val="24"/>
         </w:rPr>
-        <w:t>Redactar en qué consiste el ciclo de vida de su proyecto</w:t>
-      </w:r>
-      <w:r>
+        <w:t>A continuación, se explica el ciclo de vida del proyecto y del producto detallaron la forma de cómo se desarrolló el proyecto.</w:t>
+      </w:r>
+    </w:p>
+    <w:p/>
+    <w:p>
+      <w:pPr>
+        <w:spacing w:line="360" w:lineRule="auto"/>
         <w:rPr>
-          <w:sz w:val="23"/>
-          <w:szCs w:val="23"/>
+          <w:rFonts w:ascii="Arial" w:hAnsi="Arial" w:cs="Arial"/>
+          <w:szCs w:val="24"/>
         </w:rPr>
-        <w:t>, ¿Cuál fue la metodología que usaron? y qué se realiza en cada etapa.</w:t>
+      </w:pPr>
+      <w:r>
+        <w:rPr>
+          <w:rFonts w:ascii="Arial" w:hAnsi="Arial" w:cs="Arial"/>
+          <w:szCs w:val="24"/>
+        </w:rPr>
+        <w:t xml:space="preserve">Inicio del proyecto: </w:t>
+      </w:r>
+      <w:r>
+        <w:rPr>
+          <w:rFonts w:ascii="Arial" w:hAnsi="Arial" w:cs="Arial"/>
+          <w:szCs w:val="24"/>
+        </w:rPr>
+        <w:t xml:space="preserve">El proyecto se desarrolló debido a una problemática encontrada en algunas personas de la actualidad que optan por adquirir una mascota en vez de procrear un hijo. Esto se debe a que una mascota requiere muchos menos cuidados que un ser humano. Pero en ocasiones no se cuenta con el tiempo suficiente para atender a dicho animal. E incluso </w:t>
+      </w:r>
+      <w:r>
+        <w:rPr>
+          <w:rFonts w:ascii="Arial" w:hAnsi="Arial" w:cs="Arial"/>
+          <w:szCs w:val="24"/>
+        </w:rPr>
+        <w:t>cuándo</w:t>
+      </w:r>
+      <w:r>
+        <w:rPr>
+          <w:rFonts w:ascii="Arial" w:hAnsi="Arial" w:cs="Arial"/>
+          <w:szCs w:val="24"/>
+        </w:rPr>
+        <w:t xml:space="preserve"> el dueño llega a salir de vacaciones no tiene con quien dejar a la mascota o los centros de cuidado animal son excesivamente costosos. Por eso se planteó una solución innovadora para facilitar la disposición de alimento de forma automática al ejemplar. Esto con el fin de calcular mediante datos que ingresa el usuario de su mascota la cantidad de alimento que requiere, para cuidar su alimentación y disponer el alimento necesario cada vez que lo requiera. </w:t>
       </w:r>
     </w:p>
     <w:p>
       <w:pPr>
+        <w:spacing w:line="360" w:lineRule="auto"/>
         <w:rPr>
-          <w:sz w:val="23"/>
-          <w:szCs w:val="23"/>
+          <w:rFonts w:ascii="Arial" w:hAnsi="Arial" w:cs="Arial"/>
+          <w:szCs w:val="24"/>
         </w:rPr>
       </w:pPr>
+      <w:r>
+        <w:rPr>
+          <w:rFonts w:ascii="Arial" w:hAnsi="Arial" w:cs="Arial"/>
+          <w:szCs w:val="24"/>
+        </w:rPr>
+        <w:t xml:space="preserve">Organización y preparación: </w:t>
+      </w:r>
+      <w:r>
+        <w:rPr>
+          <w:rFonts w:ascii="Arial" w:hAnsi="Arial" w:cs="Arial"/>
+          <w:szCs w:val="24"/>
+        </w:rPr>
+        <w:t xml:space="preserve">El producto final será un dispensador con su sistema de automatización para poder ser configurado desde cualquier equipo de cómputo de una manera fácil y rápida. Este producto tendrá la posibilidad de enviar una notificación al celular del dueño en caso de que la reserva de comida este por agotarse. Al momento de adquirir el producto se envía por correo o desde la página web de la empresa se puede descargar el software para comenzar la configuración de la dispensar de una forma intuitiva que maneja el programa. </w:t>
+      </w:r>
+    </w:p>
+    <w:p>
+      <w:pPr>
+        <w:spacing w:line="360" w:lineRule="auto"/>
+        <w:rPr>
+          <w:rFonts w:ascii="Arial" w:hAnsi="Arial" w:cs="Arial"/>
+          <w:szCs w:val="24"/>
+        </w:rPr>
+      </w:pPr>
+      <w:r>
+        <w:rPr>
+          <w:rFonts w:ascii="Arial" w:hAnsi="Arial" w:cs="Arial"/>
+          <w:szCs w:val="24"/>
+        </w:rPr>
+        <w:t>Ejecución del trabajo:</w:t>
+      </w:r>
+      <w:r>
+        <w:rPr>
+          <w:rFonts w:ascii="Arial" w:hAnsi="Arial" w:cs="Arial"/>
+          <w:szCs w:val="24"/>
+        </w:rPr>
+        <w:t xml:space="preserve"> En </w:t>
+      </w:r>
+      <w:r>
+        <w:rPr>
+          <w:rFonts w:ascii="Arial" w:hAnsi="Arial" w:cs="Arial"/>
+          <w:szCs w:val="24"/>
+        </w:rPr>
+        <w:t>cuándo</w:t>
+      </w:r>
+      <w:r>
+        <w:rPr>
+          <w:rFonts w:ascii="Arial" w:hAnsi="Arial" w:cs="Arial"/>
+          <w:szCs w:val="24"/>
+        </w:rPr>
+        <w:t xml:space="preserve"> al desarrollo del proyecto, una vez establecida la problemática, solución alcance y limitaciones se dispone a realizar el levantamiento de requerimientos para poder diseñar la base datos y los primeros storyboards de la aplicación. Una etapa muy importante para este proyecto fue la implementación de </w:t>
+      </w:r>
+      <w:r>
+        <w:rPr>
+          <w:rFonts w:ascii="Arial" w:hAnsi="Arial" w:cs="Arial"/>
+          <w:szCs w:val="24"/>
+        </w:rPr>
+        <w:lastRenderedPageBreak/>
+        <w:t>software de modelado 3</w:t>
+      </w:r>
+      <w:r>
+        <w:rPr>
+          <w:rFonts w:ascii="Arial" w:hAnsi="Arial" w:cs="Arial"/>
+          <w:szCs w:val="24"/>
+        </w:rPr>
+        <w:t>D</w:t>
+      </w:r>
+      <w:r>
+        <w:rPr>
+          <w:rFonts w:ascii="Arial" w:hAnsi="Arial" w:cs="Arial"/>
+          <w:szCs w:val="24"/>
+        </w:rPr>
+        <w:t xml:space="preserve"> para el desarrollo de los prototipos y diferentes productos que la empresa maneja. La codificación se llevó a cabo con los requerimientos establecidos y las investigaciones previas que se realizaron con los expertos en cuidados animales (veterinarios).  Una vez autorizada la aplicación de escritorio perfectamente funcional se procede a codificar la sección del dispositivo, para esto se presentar las partes del dispensador para posteriormente ensamblarlas y comenzar la codificación y pruebas con los componentes electrónicos que permitirán abrir la compuerta del dispensador. </w:t>
+      </w:r>
+    </w:p>
+    <w:p>
+      <w:pPr>
+        <w:spacing w:line="360" w:lineRule="auto"/>
+        <w:rPr>
+          <w:rFonts w:ascii="Arial" w:hAnsi="Arial" w:cs="Arial"/>
+          <w:szCs w:val="24"/>
+        </w:rPr>
+      </w:pPr>
+      <w:r>
+        <w:rPr>
+          <w:rFonts w:ascii="Arial" w:hAnsi="Arial" w:cs="Arial"/>
+          <w:szCs w:val="24"/>
+        </w:rPr>
+        <w:t>Cierre del Proyecto</w:t>
+      </w:r>
+      <w:r>
+        <w:rPr>
+          <w:rFonts w:ascii="Arial" w:hAnsi="Arial" w:cs="Arial"/>
+          <w:szCs w:val="24"/>
+        </w:rPr>
+        <w:t>:</w:t>
+      </w:r>
+      <w:r>
+        <w:rPr>
+          <w:rFonts w:ascii="Arial" w:hAnsi="Arial" w:cs="Arial"/>
+          <w:szCs w:val="24"/>
+        </w:rPr>
+        <w:t xml:space="preserve"> Se realizó el correcto diseño del prototipo y se aprobó su elaboración física ensamblando tanto los materiales textiles como los componentes electrónicos con su respectiva cubierta aislante para proteger los circuitos y evitar choques eléctricos. Se realizaron las pruebas correspondientes y se verifico que cumple con los estándares de calidad correspondientes.</w:t>
+      </w:r>
     </w:p>
     <w:p>
       <w:pPr>
@@ -3104,6 +3797,8 @@
       <w:r>
         <w:t xml:space="preserve">  </w:t>
       </w:r>
+      <w:bookmarkStart w:id="5" w:name="_GoBack"/>
+      <w:bookmarkEnd w:id="5"/>
     </w:p>
     <w:p>
       <w:pPr>
@@ -3142,11 +3837,11 @@
       <w:pPr>
         <w:pStyle w:val="Ttulo2"/>
       </w:pPr>
-      <w:bookmarkStart w:id="5" w:name="_Toc504719548"/>
+      <w:bookmarkStart w:id="6" w:name="_Toc504719548"/>
       <w:r>
         <w:t>Objetivos específicos</w:t>
       </w:r>
-      <w:bookmarkEnd w:id="5"/>
+      <w:bookmarkEnd w:id="6"/>
       <w:r>
         <w:t xml:space="preserve"> </w:t>
       </w:r>
@@ -3181,11 +3876,11 @@
       <w:pPr>
         <w:pStyle w:val="Ttulo1"/>
       </w:pPr>
-      <w:bookmarkStart w:id="6" w:name="_Toc504719549"/>
+      <w:bookmarkStart w:id="7" w:name="_Toc504719549"/>
       <w:r>
         <w:t>Estructura de Desglose de Trabajo (EDT)</w:t>
       </w:r>
-      <w:bookmarkEnd w:id="6"/>
+      <w:bookmarkEnd w:id="7"/>
     </w:p>
     <w:p>
       <w:pPr>
@@ -3209,11 +3904,12 @@
       <w:pPr>
         <w:pStyle w:val="Ttulo1"/>
       </w:pPr>
-      <w:bookmarkStart w:id="7" w:name="_Toc504719550"/>
-      <w:r>
+      <w:bookmarkStart w:id="8" w:name="_Toc504719550"/>
+      <w:r>
+        <w:lastRenderedPageBreak/>
         <w:t>Equipo de Trabajo</w:t>
       </w:r>
-      <w:bookmarkEnd w:id="7"/>
+      <w:bookmarkEnd w:id="8"/>
     </w:p>
     <w:p>
       <w:pPr>
@@ -3238,12 +3934,11 @@
       <w:pPr>
         <w:pStyle w:val="Ttulo1"/>
       </w:pPr>
-      <w:bookmarkStart w:id="8" w:name="_Toc504719551"/>
-      <w:r>
-        <w:lastRenderedPageBreak/>
+      <w:bookmarkStart w:id="9" w:name="_Toc504719551"/>
+      <w:r>
         <w:t>Actividades del proyecto de T.I.</w:t>
       </w:r>
-      <w:bookmarkEnd w:id="8"/>
+      <w:bookmarkEnd w:id="9"/>
     </w:p>
     <w:p>
       <w:pPr>
@@ -3274,11 +3969,11 @@
       <w:pPr>
         <w:pStyle w:val="Ttulo2"/>
       </w:pPr>
-      <w:bookmarkStart w:id="9" w:name="_Toc504719552"/>
+      <w:bookmarkStart w:id="10" w:name="_Toc504719552"/>
       <w:r>
         <w:t>Cronograma</w:t>
       </w:r>
-      <w:bookmarkEnd w:id="9"/>
+      <w:bookmarkEnd w:id="10"/>
     </w:p>
     <w:p>
       <w:r>
@@ -3291,11 +3986,11 @@
       <w:pPr>
         <w:pStyle w:val="Ttulo1"/>
       </w:pPr>
-      <w:bookmarkStart w:id="10" w:name="_Toc504719553"/>
+      <w:bookmarkStart w:id="11" w:name="_Toc504719553"/>
       <w:r>
         <w:t>Administración de los costos del proyecto de T.I.</w:t>
       </w:r>
-      <w:bookmarkEnd w:id="10"/>
+      <w:bookmarkEnd w:id="11"/>
       <w:r>
         <w:t xml:space="preserve"> </w:t>
       </w:r>
@@ -3304,14 +3999,14 @@
       <w:pPr>
         <w:pStyle w:val="Ttulo2"/>
       </w:pPr>
-      <w:bookmarkStart w:id="11" w:name="_Toc504719554"/>
+      <w:bookmarkStart w:id="12" w:name="_Toc504719554"/>
       <w:r>
         <w:t xml:space="preserve">RECURSOS </w:t>
       </w:r>
       <w:r>
         <w:t>TÉCNICOS Y TECNOLÓGICOS</w:t>
       </w:r>
-      <w:bookmarkEnd w:id="11"/>
+      <w:bookmarkEnd w:id="12"/>
       <w:r>
         <w:t xml:space="preserve"> </w:t>
       </w:r>
@@ -4037,12 +4732,12 @@
       <w:pPr>
         <w:pStyle w:val="Ttulo2"/>
       </w:pPr>
-      <w:bookmarkStart w:id="12" w:name="_Toc504719555"/>
+      <w:bookmarkStart w:id="13" w:name="_Toc504719555"/>
       <w:r>
         <w:lastRenderedPageBreak/>
         <w:t>RECURSOS HUMANOS</w:t>
       </w:r>
-      <w:bookmarkEnd w:id="12"/>
+      <w:bookmarkEnd w:id="13"/>
       <w:r>
         <w:t xml:space="preserve"> </w:t>
       </w:r>
@@ -4610,11 +5305,11 @@
       <w:pPr>
         <w:pStyle w:val="Ttulo2"/>
       </w:pPr>
-      <w:bookmarkStart w:id="13" w:name="_Toc504719556"/>
+      <w:bookmarkStart w:id="14" w:name="_Toc504719556"/>
       <w:r>
         <w:t>OTROS GASTOS</w:t>
       </w:r>
-      <w:bookmarkEnd w:id="13"/>
+      <w:bookmarkEnd w:id="14"/>
       <w:r>
         <w:t xml:space="preserve"> </w:t>
       </w:r>
@@ -5318,7 +6013,7 @@
       <w:pPr>
         <w:pStyle w:val="Ttulo2"/>
       </w:pPr>
-      <w:bookmarkStart w:id="14" w:name="_Toc504719557"/>
+      <w:bookmarkStart w:id="15" w:name="_Toc504719557"/>
       <w:r>
         <w:t>TOTAL</w:t>
       </w:r>
@@ -5337,7 +6032,7 @@
       <w:r>
         <w:t xml:space="preserve"> DE PROYECTO</w:t>
       </w:r>
-      <w:bookmarkEnd w:id="14"/>
+      <w:bookmarkEnd w:id="15"/>
       <w:r>
         <w:t xml:space="preserve"> </w:t>
       </w:r>
@@ -5731,11 +6426,11 @@
       <w:pPr>
         <w:pStyle w:val="Ttulo1"/>
       </w:pPr>
-      <w:bookmarkStart w:id="15" w:name="_Toc504719558"/>
+      <w:bookmarkStart w:id="16" w:name="_Toc504719558"/>
       <w:r>
         <w:t>Alternativas de Inversión</w:t>
       </w:r>
-      <w:bookmarkEnd w:id="15"/>
+      <w:bookmarkEnd w:id="16"/>
     </w:p>
     <w:p>
       <w:r>
@@ -5755,11 +6450,11 @@
       <w:pPr>
         <w:pStyle w:val="Ttulo1"/>
       </w:pPr>
-      <w:bookmarkStart w:id="16" w:name="_Toc504719559"/>
+      <w:bookmarkStart w:id="17" w:name="_Toc504719559"/>
       <w:r>
         <w:t>Matriz de Asignación.</w:t>
       </w:r>
-      <w:bookmarkEnd w:id="16"/>
+      <w:bookmarkEnd w:id="17"/>
     </w:p>
     <w:p>
       <w:r>
@@ -5771,11 +6466,11 @@
       <w:pPr>
         <w:pStyle w:val="Ttulo1"/>
       </w:pPr>
-      <w:bookmarkStart w:id="17" w:name="_Toc504719560"/>
+      <w:bookmarkStart w:id="18" w:name="_Toc504719560"/>
       <w:r>
         <w:t>Plan de Adquisiciones</w:t>
       </w:r>
-      <w:bookmarkEnd w:id="17"/>
+      <w:bookmarkEnd w:id="18"/>
     </w:p>
     <w:p>
       <w:pPr>
@@ -5975,19 +6670,19 @@
       <w:pPr>
         <w:pStyle w:val="Ttulo1"/>
       </w:pPr>
-      <w:bookmarkStart w:id="18" w:name="_Toc504719561"/>
+      <w:bookmarkStart w:id="19" w:name="_Toc504719561"/>
       <w:proofErr w:type="spellStart"/>
       <w:r>
         <w:t>Stakeholders</w:t>
       </w:r>
-      <w:bookmarkEnd w:id="18"/>
+      <w:bookmarkEnd w:id="19"/>
       <w:proofErr w:type="spellEnd"/>
     </w:p>
     <w:p>
       <w:pPr>
         <w:pStyle w:val="Ttulo2"/>
       </w:pPr>
-      <w:bookmarkStart w:id="19" w:name="_Toc504719562"/>
+      <w:bookmarkStart w:id="20" w:name="_Toc504719562"/>
       <w:proofErr w:type="spellStart"/>
       <w:r>
         <w:t>Stakeholders</w:t>
@@ -5996,7 +6691,7 @@
       <w:r>
         <w:t xml:space="preserve"> Externos</w:t>
       </w:r>
-      <w:bookmarkEnd w:id="19"/>
+      <w:bookmarkEnd w:id="20"/>
     </w:p>
     <w:tbl>
       <w:tblPr>
@@ -6317,7 +7012,7 @@
       <w:pPr>
         <w:pStyle w:val="Ttulo2"/>
       </w:pPr>
-      <w:bookmarkStart w:id="20" w:name="_Toc504719563"/>
+      <w:bookmarkStart w:id="21" w:name="_Toc504719563"/>
       <w:proofErr w:type="spellStart"/>
       <w:r>
         <w:t>Stakeholders</w:t>
@@ -6326,7 +7021,7 @@
       <w:r>
         <w:t xml:space="preserve"> Internos</w:t>
       </w:r>
-      <w:bookmarkEnd w:id="20"/>
+      <w:bookmarkEnd w:id="21"/>
     </w:p>
     <w:tbl>
       <w:tblPr>
@@ -6622,7 +7317,7 @@
       <w:pPr>
         <w:pStyle w:val="Ttulo1"/>
       </w:pPr>
-      <w:bookmarkStart w:id="21" w:name="_Toc504719564"/>
+      <w:bookmarkStart w:id="22" w:name="_Toc504719564"/>
       <w:r>
         <w:lastRenderedPageBreak/>
         <w:t>Gestión</w:t>
@@ -6630,7 +7325,7 @@
       <w:r>
         <w:t xml:space="preserve"> de Riesgos</w:t>
       </w:r>
-      <w:bookmarkEnd w:id="21"/>
+      <w:bookmarkEnd w:id="22"/>
     </w:p>
     <w:p>
       <w:pPr>
@@ -10597,11 +11292,11 @@
       <w:pPr>
         <w:pStyle w:val="Ttulo1"/>
       </w:pPr>
-      <w:bookmarkStart w:id="22" w:name="_Toc504719565"/>
+      <w:bookmarkStart w:id="23" w:name="_Toc504719565"/>
       <w:r>
         <w:t>Métodos de Comunicación Interna</w:t>
       </w:r>
-      <w:bookmarkEnd w:id="22"/>
+      <w:bookmarkEnd w:id="23"/>
     </w:p>
     <w:p>
       <w:pPr>
@@ -10630,13 +11325,11 @@
       <w:pPr>
         <w:pStyle w:val="Ttulo1"/>
       </w:pPr>
-      <w:bookmarkStart w:id="23" w:name="_Toc504719566"/>
-      <w:proofErr w:type="spellStart"/>
+      <w:bookmarkStart w:id="24" w:name="_Toc504719566"/>
       <w:r>
         <w:t>Outsourcing</w:t>
       </w:r>
-      <w:bookmarkEnd w:id="23"/>
-      <w:proofErr w:type="spellEnd"/>
+      <w:bookmarkEnd w:id="24"/>
     </w:p>
     <w:p>
       <w:pPr>
@@ -10687,12 +11380,12 @@
       <w:pPr>
         <w:pStyle w:val="Ttulo1"/>
       </w:pPr>
-      <w:bookmarkStart w:id="24" w:name="_Toc504719567"/>
+      <w:bookmarkStart w:id="25" w:name="_Toc504719567"/>
       <w:r>
         <w:lastRenderedPageBreak/>
         <w:t>Cierre de Proyecto</w:t>
       </w:r>
-      <w:bookmarkEnd w:id="24"/>
+      <w:bookmarkEnd w:id="25"/>
     </w:p>
     <w:p>
       <w:pPr>
@@ -11003,8 +11696,6 @@
         </w:rPr>
         <w:t xml:space="preserve">Entregables: </w:t>
       </w:r>
-      <w:bookmarkStart w:id="25" w:name="_GoBack"/>
-      <w:bookmarkEnd w:id="25"/>
       <w:r>
         <w:rPr>
           <w:rFonts w:ascii="Arial" w:hAnsi="Arial" w:cs="Arial"/>
@@ -11230,8 +11921,8 @@
       </w:r>
     </w:p>
     <w:sectPr>
-      <w:headerReference w:type="default" r:id="rId10"/>
-      <w:footerReference w:type="default" r:id="rId11"/>
+      <w:headerReference w:type="default" r:id="rId12"/>
+      <w:footerReference w:type="default" r:id="rId13"/>
       <w:pgSz w:w="12244" w:h="15844"/>
       <w:pgMar w:top="1132" w:right="1132" w:bottom="1560" w:left="1701" w:header="553" w:footer="0" w:gutter="0"/>
       <w:pgNumType w:start="1"/>
@@ -11316,7 +12007,7 @@
                   <w:caps/>
                   <w:color w:val="000000" w:themeColor="text1"/>
                 </w:rPr>
-                <w:t>SCRIPT DEL PROCESO DE ADMINISTRACIÓN DE UN PROYECTO</w:t>
+                <w:t>PET sITTIng</w:t>
               </w:r>
             </w:p>
           </w:sdtContent>
@@ -11325,7 +12016,7 @@
       <w:tc>
         <w:tcPr>
           <w:tcW w:w="1093" w:type="dxa"/>
-          <w:shd w:val="clear" w:color="auto" w:fill="8AB833" w:themeFill="accent2"/>
+          <w:shd w:val="clear" w:color="auto" w:fill="45CBF5" w:themeFill="accent6" w:themeFillTint="99"/>
           <w:vAlign w:val="center"/>
         </w:tcPr>
         <w:p>
@@ -11360,7 +12051,7 @@
               <w:color w:val="FFFFFF" w:themeColor="background1"/>
               <w:lang w:val="es-ES"/>
             </w:rPr>
-            <w:t>4</w:t>
+            <w:t>5</w:t>
           </w:r>
           <w:r>
             <w:rPr>
@@ -11417,7 +12108,7 @@
 <w:numbering xmlns:wpc="http://schemas.microsoft.com/office/word/2010/wordprocessingCanvas" xmlns:mc="http://schemas.openxmlformats.org/markup-compatibility/2006" xmlns:o="urn:schemas-microsoft-com:office:office" xmlns:r="http://schemas.openxmlformats.org/officeDocument/2006/relationships" xmlns:m="http://schemas.openxmlformats.org/officeDocument/2006/math" xmlns:v="urn:schemas-microsoft-com:vml" xmlns:wp14="http://schemas.microsoft.com/office/word/2010/wordprocessingDrawing" xmlns:wp="http://schemas.openxmlformats.org/drawingml/2006/wordprocessingDrawing" xmlns:w10="urn:schemas-microsoft-com:office:word" xmlns:w="http://schemas.openxmlformats.org/wordprocessingml/2006/main" xmlns:w14="http://schemas.microsoft.com/office/word/2010/wordml" xmlns:w15="http://schemas.microsoft.com/office/word/2012/wordml" xmlns:wpg="http://schemas.microsoft.com/office/word/2010/wordprocessingGroup" xmlns:wpi="http://schemas.microsoft.com/office/word/2010/wordprocessingInk" xmlns:wne="http://schemas.microsoft.com/office/word/2006/wordml" xmlns:wps="http://schemas.microsoft.com/office/word/2010/wordprocessingShape" mc:Ignorable="w14 w15 wp14">
   <w:numPicBullet w:numPicBulletId="0">
     <w:pict>
-      <v:shape w14:anchorId="31A69411" id="_x0000_i1032" style="width:79.5pt;height:82.75pt" coordsize="" o:spt="100" o:bullet="t" adj="0,,0" path="" stroked="f">
+      <v:shape id="_x0000_i1026" style="width:79.5pt;height:82.5pt" coordsize="" o:spt="100" o:bullet="t" adj="0,,0" path="" stroked="f">
         <v:stroke joinstyle="miter"/>
         <v:imagedata r:id="rId1" o:title="image34"/>
         <v:formulas/>
@@ -11427,7 +12118,7 @@
   </w:numPicBullet>
   <w:numPicBullet w:numPicBulletId="1">
     <w:pict>
-      <v:shapetype w14:anchorId="24E871DA" id="_x0000_t75" coordsize="21600,21600" o:spt="75" o:preferrelative="t" path="m@4@5l@4@11@9@11@9@5xe" filled="f" stroked="f">
+      <v:shapetype id="_x0000_t75" coordsize="21600,21600" o:spt="75" o:preferrelative="t" path="m@4@5l@4@11@9@11@9@5xe" filled="f" stroked="f">
         <v:stroke joinstyle="miter"/>
         <v:formulas>
           <v:f eqn="if lineDrawn pixelLineWidth 0"/>
@@ -11446,7 +12137,7 @@
         <v:path o:extrusionok="f" gradientshapeok="t" o:connecttype="rect"/>
         <o:lock v:ext="edit" aspectratio="t"/>
       </v:shapetype>
-      <v:shape id="_x0000_i1033" type="#_x0000_t75" style="width:11.2pt;height:11.2pt" o:bullet="t">
+      <v:shape id="_x0000_i1027" type="#_x0000_t75" style="width:11.25pt;height:11.25pt" o:bullet="t">
         <v:imagedata r:id="rId2" o:title="mso7380"/>
       </v:shape>
     </w:pict>
@@ -15881,7 +16572,7 @@
     <w:link w:val="Ttulo1Car"/>
     <w:uiPriority w:val="9"/>
     <w:qFormat/>
-    <w:rsid w:val="000C177A"/>
+    <w:rsid w:val="004B083A"/>
     <w:pPr>
       <w:keepNext/>
       <w:keepLines/>
@@ -15894,7 +16585,7 @@
     <w:rPr>
       <w:rFonts w:ascii="Century Gothic" w:eastAsiaTheme="majorEastAsia" w:hAnsi="Century Gothic" w:cstheme="majorBidi"/>
       <w:b/>
-      <w:color w:val="3E762A" w:themeColor="accent1" w:themeShade="BF"/>
+      <w:color w:val="45CBF5" w:themeColor="accent6" w:themeTint="99"/>
       <w:sz w:val="32"/>
       <w:szCs w:val="32"/>
     </w:rPr>
@@ -15907,7 +16598,7 @@
     <w:uiPriority w:val="9"/>
     <w:unhideWhenUsed/>
     <w:qFormat/>
-    <w:rsid w:val="00B15812"/>
+    <w:rsid w:val="00DD39EF"/>
     <w:pPr>
       <w:keepNext/>
       <w:keepLines/>
@@ -15918,7 +16609,7 @@
     <w:rPr>
       <w:rFonts w:asciiTheme="majorHAnsi" w:eastAsiaTheme="majorEastAsia" w:hAnsiTheme="majorHAnsi" w:cstheme="majorBidi"/>
       <w:b/>
-      <w:color w:val="3E762A" w:themeColor="accent1" w:themeShade="BF"/>
+      <w:color w:val="45CBF5" w:themeColor="accent6" w:themeTint="99"/>
       <w:sz w:val="26"/>
       <w:szCs w:val="26"/>
     </w:rPr>
@@ -16024,11 +16715,11 @@
     <w:basedOn w:val="Fuentedeprrafopredeter"/>
     <w:link w:val="Ttulo1"/>
     <w:uiPriority w:val="9"/>
-    <w:rsid w:val="000C177A"/>
+    <w:rsid w:val="004B083A"/>
     <w:rPr>
       <w:rFonts w:ascii="Century Gothic" w:eastAsiaTheme="majorEastAsia" w:hAnsi="Century Gothic" w:cstheme="majorBidi"/>
       <w:b/>
-      <w:color w:val="3E762A" w:themeColor="accent1" w:themeShade="BF"/>
+      <w:color w:val="45CBF5" w:themeColor="accent6" w:themeTint="99"/>
       <w:sz w:val="32"/>
       <w:szCs w:val="32"/>
       <w:lang w:val="es-MX"/>
@@ -16123,11 +16814,11 @@
     <w:basedOn w:val="Fuentedeprrafopredeter"/>
     <w:link w:val="Ttulo2"/>
     <w:uiPriority w:val="9"/>
-    <w:rsid w:val="00B15812"/>
+    <w:rsid w:val="00DD39EF"/>
     <w:rPr>
       <w:rFonts w:asciiTheme="majorHAnsi" w:eastAsiaTheme="majorEastAsia" w:hAnsiTheme="majorHAnsi" w:cstheme="majorBidi"/>
       <w:b/>
-      <w:color w:val="3E762A" w:themeColor="accent1" w:themeShade="BF"/>
+      <w:color w:val="45CBF5" w:themeColor="accent6" w:themeTint="99"/>
       <w:sz w:val="26"/>
       <w:szCs w:val="26"/>
       <w:shd w:val="clear" w:color="auto" w:fill="DAEFD3" w:themeFill="accent1" w:themeFillTint="33"/>
@@ -16884,7 +17575,7 @@
 </file>
 
 <file path=customXml/itemProps2.xml><?xml version="1.0" encoding="utf-8"?>
-<ds:datastoreItem xmlns:ds="http://schemas.openxmlformats.org/officeDocument/2006/customXml" ds:itemID="{0E71CF0D-D4E3-4115-926D-D5D79D6B7235}">
+<ds:datastoreItem xmlns:ds="http://schemas.openxmlformats.org/officeDocument/2006/customXml" ds:itemID="{D6D0B3F8-D243-4541-8079-316137E945E7}">
   <ds:schemaRefs>
     <ds:schemaRef ds:uri="http://schemas.openxmlformats.org/officeDocument/2006/bibliography"/>
   </ds:schemaRefs>

</xml_diff>